<commit_message>
sua lai origin thanh Hello-world
</commit_message>
<xml_diff>
--- a/Các tập lệnh cơ bản của Git.docx
+++ b/Các tập lệnh cơ bản của Git.docx
@@ -899,18 +899,7 @@
           <w:highlight w:val="lightGray"/>
           <w:lang w:eastAsia="vi-VN"/>
         </w:rPr>
-        <w:t xml:space="preserve">git reset HEAD </w:t>
-      </w:r>
-      <w:r>
-        <w:rPr>
-          <w:rFonts w:ascii="Consolas" w:eastAsia="Times New Roman" w:hAnsi="Consolas" w:cs="Segoe UI"/>
-          <w:color w:val="292B2C"/>
-          <w:sz w:val="27"/>
-          <w:szCs w:val="27"/>
-          <w:highlight w:val="lightGray"/>
-          <w:lang w:eastAsia="vi-VN"/>
-        </w:rPr>
-        <w:t>&lt;f</w:t>
+        <w:t>git reset HEAD &lt;f</w:t>
       </w:r>
       <w:r>
         <w:rPr>
@@ -1131,7 +1120,29 @@
           <w:highlight w:val="lightGray"/>
           <w:lang w:eastAsia="vi-VN"/>
         </w:rPr>
-        <w:t>git push origin &lt;name_branch&gt;</w:t>
+        <w:t xml:space="preserve">git push </w:t>
+      </w:r>
+      <w:r>
+        <w:rPr>
+          <w:rFonts w:ascii="Consolas" w:eastAsia="Times New Roman" w:hAnsi="Consolas" w:cs="Segoe UI"/>
+          <w:color w:val="292B2C"/>
+          <w:sz w:val="27"/>
+          <w:szCs w:val="27"/>
+          <w:highlight w:val="lightGray"/>
+          <w:lang w:eastAsia="vi-VN"/>
+        </w:rPr>
+        <w:t>Hello-world</w:t>
+      </w:r>
+      <w:r>
+        <w:rPr>
+          <w:rFonts w:ascii="Consolas" w:eastAsia="Times New Roman" w:hAnsi="Consolas" w:cs="Segoe UI"/>
+          <w:color w:val="292B2C"/>
+          <w:sz w:val="27"/>
+          <w:szCs w:val="27"/>
+          <w:highlight w:val="lightGray"/>
+          <w:lang w:eastAsia="vi-VN"/>
+        </w:rPr>
+        <w:t xml:space="preserve"> &lt;name_branch&gt;</w:t>
       </w:r>
     </w:p>
     <w:p>
@@ -1175,30 +1186,74 @@
           <w:highlight w:val="lightGray"/>
           <w:lang w:eastAsia="vi-VN"/>
         </w:rPr>
-        <w:t>git remote add origin &lt;remote_url&gt;</w:t>
-      </w:r>
-    </w:p>
-    <w:p>
-      <w:pPr>
-        <w:rPr>
-          <w:rFonts w:ascii="Consolas" w:eastAsia="Times New Roman" w:hAnsi="Consolas" w:cs="Segoe UI"/>
-          <w:color w:val="292B2C"/>
-          <w:sz w:val="27"/>
-          <w:szCs w:val="27"/>
-          <w:highlight w:val="lightGray"/>
-          <w:lang w:eastAsia="vi-VN"/>
-        </w:rPr>
-      </w:pPr>
-      <w:r>
-        <w:rPr>
-          <w:rFonts w:ascii="Consolas" w:eastAsia="Times New Roman" w:hAnsi="Consolas" w:cs="Segoe UI"/>
-          <w:color w:val="292B2C"/>
-          <w:sz w:val="27"/>
-          <w:szCs w:val="27"/>
-          <w:highlight w:val="lightGray"/>
-          <w:lang w:eastAsia="vi-VN"/>
-        </w:rPr>
-        <w:t>git push origin &lt;name_branch&gt;</w:t>
+        <w:t xml:space="preserve">git remote add </w:t>
+      </w:r>
+      <w:r>
+        <w:rPr>
+          <w:rFonts w:ascii="Consolas" w:eastAsia="Times New Roman" w:hAnsi="Consolas" w:cs="Segoe UI"/>
+          <w:color w:val="292B2C"/>
+          <w:sz w:val="27"/>
+          <w:szCs w:val="27"/>
+          <w:highlight w:val="lightGray"/>
+          <w:lang w:eastAsia="vi-VN"/>
+        </w:rPr>
+        <w:t>Hello-world</w:t>
+      </w:r>
+      <w:r>
+        <w:rPr>
+          <w:rFonts w:ascii="Consolas" w:eastAsia="Times New Roman" w:hAnsi="Consolas" w:cs="Segoe UI"/>
+          <w:color w:val="292B2C"/>
+          <w:sz w:val="27"/>
+          <w:szCs w:val="27"/>
+          <w:highlight w:val="lightGray"/>
+          <w:lang w:eastAsia="vi-VN"/>
+        </w:rPr>
+        <w:t xml:space="preserve"> &lt;remote_url&gt;</w:t>
+      </w:r>
+    </w:p>
+    <w:p>
+      <w:pPr>
+        <w:rPr>
+          <w:rFonts w:ascii="Consolas" w:eastAsia="Times New Roman" w:hAnsi="Consolas" w:cs="Segoe UI"/>
+          <w:color w:val="292B2C"/>
+          <w:sz w:val="27"/>
+          <w:szCs w:val="27"/>
+          <w:highlight w:val="lightGray"/>
+          <w:lang w:eastAsia="vi-VN"/>
+        </w:rPr>
+      </w:pPr>
+      <w:r>
+        <w:rPr>
+          <w:rFonts w:ascii="Consolas" w:eastAsia="Times New Roman" w:hAnsi="Consolas" w:cs="Segoe UI"/>
+          <w:color w:val="292B2C"/>
+          <w:sz w:val="27"/>
+          <w:szCs w:val="27"/>
+          <w:highlight w:val="lightGray"/>
+          <w:lang w:eastAsia="vi-VN"/>
+        </w:rPr>
+        <w:t xml:space="preserve">git push </w:t>
+      </w:r>
+      <w:r>
+        <w:rPr>
+          <w:rFonts w:ascii="Consolas" w:eastAsia="Times New Roman" w:hAnsi="Consolas" w:cs="Segoe UI"/>
+          <w:color w:val="292B2C"/>
+          <w:sz w:val="27"/>
+          <w:szCs w:val="27"/>
+          <w:highlight w:val="lightGray"/>
+          <w:lang w:eastAsia="vi-VN"/>
+        </w:rPr>
+        <w:t>Hello-world</w:t>
+      </w:r>
+      <w:r>
+        <w:rPr>
+          <w:rFonts w:ascii="Consolas" w:eastAsia="Times New Roman" w:hAnsi="Consolas" w:cs="Segoe UI"/>
+          <w:color w:val="292B2C"/>
+          <w:sz w:val="27"/>
+          <w:szCs w:val="27"/>
+          <w:highlight w:val="lightGray"/>
+          <w:lang w:eastAsia="vi-VN"/>
+        </w:rPr>
+        <w:t xml:space="preserve"> &lt;name_branch&gt;</w:t>
       </w:r>
     </w:p>
     <w:p>
@@ -1244,7 +1299,19 @@
           <w:szCs w:val="27"/>
           <w:lang w:eastAsia="vi-VN"/>
         </w:rPr>
-        <w:t>Sau một thời gian cập nhật các file và push lên git trên branch mới, bây giờ mình cần ghép (merge) code lại vào nhánh gốc (master). Trước tiên, cần phải checkout ra khỏi branch hiện tại cần gộp để vào branch master, sau đó thì dùng lệnh merge để ghép branch mới vào master:</w:t>
+        <w:t>Sau một thời gian cập nhật các file và push lên git trên branch mới, bây giờ mình cần ghép (merge) code lại vào nhánh gốc (mas</w:t>
+      </w:r>
+      <w:bookmarkStart w:id="0" w:name="_GoBack"/>
+      <w:bookmarkEnd w:id="0"/>
+      <w:r>
+        <w:rPr>
+          <w:rFonts w:ascii="Segoe UI" w:eastAsia="Times New Roman" w:hAnsi="Segoe UI" w:cs="Segoe UI"/>
+          <w:color w:val="292B2C"/>
+          <w:sz w:val="27"/>
+          <w:szCs w:val="27"/>
+          <w:lang w:eastAsia="vi-VN"/>
+        </w:rPr>
+        <w:t>ter). Trước tiên, cần phải checkout ra khỏi branch hiện tại cần gộp để vào branch master, sau đó thì dùng lệnh merge để ghép branch mới vào master:</w:t>
       </w:r>
     </w:p>
     <w:p>
@@ -1433,7 +1500,7 @@
           <w:sz w:val="27"/>
           <w:szCs w:val="27"/>
           <w:highlight w:val="lightGray"/>
-          <w:lang w:val="en-US" w:eastAsia="vi-VN"/>
+          <w:lang w:eastAsia="vi-VN"/>
         </w:rPr>
         <w:t xml:space="preserve">log -p </w:t>
       </w:r>
@@ -1821,7 +1888,29 @@
           <w:highlight w:val="lightGray"/>
           <w:lang w:eastAsia="vi-VN"/>
         </w:rPr>
-        <w:t>git pull origin master</w:t>
+        <w:t xml:space="preserve">git pull </w:t>
+      </w:r>
+      <w:r>
+        <w:rPr>
+          <w:rFonts w:ascii="Consolas" w:eastAsia="Times New Roman" w:hAnsi="Consolas" w:cs="Segoe UI"/>
+          <w:color w:val="292B2C"/>
+          <w:sz w:val="27"/>
+          <w:szCs w:val="27"/>
+          <w:highlight w:val="lightGray"/>
+          <w:lang w:eastAsia="vi-VN"/>
+        </w:rPr>
+        <w:t>Hello-world</w:t>
+      </w:r>
+      <w:r>
+        <w:rPr>
+          <w:rFonts w:ascii="Consolas" w:eastAsia="Times New Roman" w:hAnsi="Consolas" w:cs="Segoe UI"/>
+          <w:color w:val="292B2C"/>
+          <w:sz w:val="27"/>
+          <w:szCs w:val="27"/>
+          <w:highlight w:val="lightGray"/>
+          <w:lang w:eastAsia="vi-VN"/>
+        </w:rPr>
+        <w:t xml:space="preserve"> master</w:t>
       </w:r>
     </w:p>
     <w:p>
@@ -1835,8 +1924,6 @@
         </w:rPr>
         <w:t>Lệnh trên sẽ gộp những thay đổi mới kéo về từ máy chủ từ xa với nhánh hiện tại trên máy local.</w:t>
       </w:r>
-      <w:bookmarkStart w:id="0" w:name="_GoBack"/>
-      <w:bookmarkEnd w:id="0"/>
     </w:p>
     <w:sectPr>
       <w:pgSz w:w="12240" w:h="15840"/>
@@ -2868,7 +2955,7 @@
 </file>
 
 <file path=customXml/itemProps1.xml><?xml version="1.0" encoding="utf-8"?>
-<ds:datastoreItem xmlns:ds="http://schemas.openxmlformats.org/officeDocument/2006/customXml" ds:itemID="{C96DE19D-75A0-4186-A01B-91830534CC6E}">
+<ds:datastoreItem xmlns:ds="http://schemas.openxmlformats.org/officeDocument/2006/customXml" ds:itemID="{3663EE10-8653-4BFA-BBC7-892263A54A86}">
   <ds:schemaRefs>
     <ds:schemaRef ds:uri="http://schemas.openxmlformats.org/officeDocument/2006/bibliography"/>
   </ds:schemaRefs>

</xml_diff>

<commit_message>
Chinh sua lai van ban
</commit_message>
<xml_diff>
--- a/Các tập lệnh cơ bản của Git.docx
+++ b/Các tập lệnh cơ bản của Git.docx
@@ -222,27 +222,7 @@
           <w:szCs w:val="27"/>
           <w:lang w:eastAsia="vi-VN"/>
         </w:rPr>
-        <w:t>Nếu như bạn muốn theo dõi một dự án</w:t>
-      </w:r>
-      <w:r>
-        <w:rPr>
-          <w:rFonts w:ascii="Segoe UI" w:eastAsia="Times New Roman" w:hAnsi="Segoe UI" w:cs="Segoe UI"/>
-          <w:color w:val="292B2C"/>
-          <w:sz w:val="27"/>
-          <w:szCs w:val="27"/>
-          <w:lang w:eastAsia="vi-VN"/>
-        </w:rPr>
-        <w:t xml:space="preserve"> </w:t>
-      </w:r>
-      <w:r>
-        <w:rPr>
-          <w:rFonts w:ascii="Segoe UI" w:eastAsia="Times New Roman" w:hAnsi="Segoe UI" w:cs="Segoe UI"/>
-          <w:color w:val="292B2C"/>
-          <w:sz w:val="27"/>
-          <w:szCs w:val="27"/>
-          <w:lang w:eastAsia="vi-VN"/>
-        </w:rPr>
-        <w:t xml:space="preserve">trong Git, bạn cần ở trong thư mục của dự án đó. Lệnh này sẽ tạo một thư mục mới có tên </w:t>
+        <w:t xml:space="preserve">Lệnh này sẽ tạo nên một thư mục mới có tên là </w:t>
       </w:r>
       <w:r>
         <w:rPr>
@@ -264,17 +244,7 @@
           <w:szCs w:val="27"/>
           <w:lang w:eastAsia="vi-VN"/>
         </w:rPr>
-        <w:t>, thư mục</w:t>
-      </w:r>
-      <w:r>
-        <w:rPr>
-          <w:rFonts w:ascii="Segoe UI" w:eastAsia="Times New Roman" w:hAnsi="Segoe UI" w:cs="Segoe UI"/>
-          <w:color w:val="292B2C"/>
-          <w:sz w:val="27"/>
-          <w:szCs w:val="27"/>
-          <w:lang w:eastAsia="vi-VN"/>
-        </w:rPr>
-        <w:t xml:space="preserve"> </w:t>
+        <w:t xml:space="preserve">, thư mục </w:t>
       </w:r>
       <w:r>
         <w:rPr>
@@ -296,21 +266,9 @@
           <w:szCs w:val="27"/>
           <w:lang w:eastAsia="vi-VN"/>
         </w:rPr>
-        <w:t xml:space="preserve"> này chứa tất cả các </w:t>
-      </w:r>
-      <w:r>
-        <w:rPr>
-          <w:rFonts w:ascii="Segoe UI" w:eastAsia="Times New Roman" w:hAnsi="Segoe UI" w:cs="Segoe UI"/>
-          <w:color w:val="292B2C"/>
-          <w:sz w:val="27"/>
-          <w:szCs w:val="27"/>
-          <w:lang w:eastAsia="vi-VN"/>
-        </w:rPr>
-        <w:t>thiết lập về Git cũng như toàn bộ thông tin về kho chứa.</w:t>
-      </w:r>
-    </w:p>
-    <w:p>
-      <w:pPr>
+        <w:t xml:space="preserve"> này sẽ chứa mọi thiết lập về Git cũng như toàn bộ thông tin về kho chứa. Thư mục </w:t>
+      </w:r>
+      <w:r>
         <w:rPr>
           <w:rFonts w:ascii="Segoe UI" w:eastAsia="Times New Roman" w:hAnsi="Segoe UI" w:cs="Segoe UI"/>
           <w:b/>
@@ -320,8 +278,41 @@
           <w:szCs w:val="27"/>
           <w:lang w:eastAsia="vi-VN"/>
         </w:rPr>
-      </w:pPr>
-      <w:r>
+        <w:t>.git</w:t>
+      </w:r>
+      <w:r>
+        <w:rPr>
+          <w:rFonts w:ascii="Segoe UI" w:eastAsia="Times New Roman" w:hAnsi="Segoe UI" w:cs="Segoe UI"/>
+          <w:color w:val="292B2C"/>
+          <w:sz w:val="27"/>
+          <w:szCs w:val="27"/>
+          <w:lang w:eastAsia="vi-VN"/>
+        </w:rPr>
+        <w:t xml:space="preserve"> này sẽ cho phép bạn theo dõi dự án của bạn</w:t>
+      </w:r>
+      <w:r>
+        <w:rPr>
+          <w:rFonts w:ascii="Segoe UI" w:eastAsia="Times New Roman" w:hAnsi="Segoe UI" w:cs="Segoe UI"/>
+          <w:color w:val="292B2C"/>
+          <w:sz w:val="27"/>
+          <w:szCs w:val="27"/>
+          <w:lang w:eastAsia="vi-VN"/>
+        </w:rPr>
+        <w:t xml:space="preserve"> trong Git</w:t>
+      </w:r>
+      <w:r>
+        <w:rPr>
+          <w:rFonts w:ascii="Segoe UI" w:eastAsia="Times New Roman" w:hAnsi="Segoe UI" w:cs="Segoe UI"/>
+          <w:color w:val="292B2C"/>
+          <w:sz w:val="27"/>
+          <w:szCs w:val="27"/>
+          <w:lang w:eastAsia="vi-VN"/>
+        </w:rPr>
+        <w:t>.</w:t>
+      </w:r>
+    </w:p>
+    <w:p>
+      <w:pPr>
         <w:rPr>
           <w:rFonts w:ascii="Segoe UI" w:eastAsia="Times New Roman" w:hAnsi="Segoe UI" w:cs="Segoe UI"/>
           <w:b/>
@@ -331,55 +322,8 @@
           <w:szCs w:val="27"/>
           <w:lang w:eastAsia="vi-VN"/>
         </w:rPr>
-        <w:t>Sao chép một kho chứa đã tồn tại</w:t>
-      </w:r>
-    </w:p>
-    <w:p>
-      <w:pPr>
-        <w:rPr>
-          <w:rFonts w:ascii="Consolas" w:eastAsia="Times New Roman" w:hAnsi="Consolas" w:cs="Segoe UI"/>
-          <w:color w:val="292B2C"/>
-          <w:sz w:val="27"/>
-          <w:szCs w:val="27"/>
-          <w:highlight w:val="lightGray"/>
-          <w:lang w:eastAsia="vi-VN"/>
-        </w:rPr>
-      </w:pPr>
-      <w:r>
-        <w:rPr>
-          <w:rFonts w:ascii="Consolas" w:eastAsia="Times New Roman" w:hAnsi="Consolas" w:cs="Segoe UI"/>
-          <w:color w:val="292B2C"/>
-          <w:sz w:val="27"/>
-          <w:szCs w:val="27"/>
-          <w:highlight w:val="lightGray"/>
-          <w:lang w:eastAsia="vi-VN"/>
-        </w:rPr>
-        <w:t>git clone https://github.com/user/repository.git</w:t>
-      </w:r>
-    </w:p>
-    <w:p>
-      <w:pPr>
-        <w:rPr>
-          <w:rFonts w:ascii="Segoe UI" w:eastAsia="Times New Roman" w:hAnsi="Segoe UI" w:cs="Segoe UI"/>
-          <w:color w:val="292B2C"/>
-          <w:sz w:val="27"/>
-          <w:szCs w:val="27"/>
-          <w:lang w:eastAsia="vi-VN"/>
-        </w:rPr>
-      </w:pPr>
-      <w:r>
-        <w:rPr>
-          <w:rFonts w:ascii="Segoe UI" w:eastAsia="Times New Roman" w:hAnsi="Segoe UI" w:cs="Segoe UI"/>
-          <w:color w:val="292B2C"/>
-          <w:sz w:val="27"/>
-          <w:szCs w:val="27"/>
-          <w:lang w:eastAsia="vi-VN"/>
-        </w:rPr>
-        <w:t>Câu lệnh trên sẽ tạo một thư mục mới có tên giống trên của repo.</w:t>
-      </w:r>
-    </w:p>
-    <w:p>
-      <w:pPr>
+      </w:pPr>
+      <w:r>
         <w:rPr>
           <w:rFonts w:ascii="Segoe UI" w:eastAsia="Times New Roman" w:hAnsi="Segoe UI" w:cs="Segoe UI"/>
           <w:b/>
@@ -389,8 +333,55 @@
           <w:szCs w:val="27"/>
           <w:lang w:eastAsia="vi-VN"/>
         </w:rPr>
-      </w:pPr>
-      <w:r>
+        <w:t>Sao chép một kho chứa đã tồn tại</w:t>
+      </w:r>
+    </w:p>
+    <w:p>
+      <w:pPr>
+        <w:rPr>
+          <w:rFonts w:ascii="Consolas" w:eastAsia="Times New Roman" w:hAnsi="Consolas" w:cs="Segoe UI"/>
+          <w:color w:val="292B2C"/>
+          <w:sz w:val="27"/>
+          <w:szCs w:val="27"/>
+          <w:highlight w:val="lightGray"/>
+          <w:lang w:eastAsia="vi-VN"/>
+        </w:rPr>
+      </w:pPr>
+      <w:r>
+        <w:rPr>
+          <w:rFonts w:ascii="Consolas" w:eastAsia="Times New Roman" w:hAnsi="Consolas" w:cs="Segoe UI"/>
+          <w:color w:val="292B2C"/>
+          <w:sz w:val="27"/>
+          <w:szCs w:val="27"/>
+          <w:highlight w:val="lightGray"/>
+          <w:lang w:eastAsia="vi-VN"/>
+        </w:rPr>
+        <w:t>git clone https://github.com/user/repository.git</w:t>
+      </w:r>
+    </w:p>
+    <w:p>
+      <w:pPr>
+        <w:rPr>
+          <w:rFonts w:ascii="Segoe UI" w:eastAsia="Times New Roman" w:hAnsi="Segoe UI" w:cs="Segoe UI"/>
+          <w:color w:val="292B2C"/>
+          <w:sz w:val="27"/>
+          <w:szCs w:val="27"/>
+          <w:lang w:eastAsia="vi-VN"/>
+        </w:rPr>
+      </w:pPr>
+      <w:r>
+        <w:rPr>
+          <w:rFonts w:ascii="Segoe UI" w:eastAsia="Times New Roman" w:hAnsi="Segoe UI" w:cs="Segoe UI"/>
+          <w:color w:val="292B2C"/>
+          <w:sz w:val="27"/>
+          <w:szCs w:val="27"/>
+          <w:lang w:eastAsia="vi-VN"/>
+        </w:rPr>
+        <w:t>Lệnh này sẽ tạo ra một thư mục mới có tên giống trên của repo.</w:t>
+      </w:r>
+    </w:p>
+    <w:p>
+      <w:pPr>
         <w:rPr>
           <w:rFonts w:ascii="Segoe UI" w:eastAsia="Times New Roman" w:hAnsi="Segoe UI" w:cs="Segoe UI"/>
           <w:b/>
@@ -400,247 +391,8 @@
           <w:szCs w:val="27"/>
           <w:lang w:eastAsia="vi-VN"/>
         </w:rPr>
-        <w:t>Nhánh trong git</w:t>
-      </w:r>
-    </w:p>
-    <w:p>
-      <w:pPr>
-        <w:rPr>
-          <w:rFonts w:ascii="Consolas" w:eastAsia="Times New Roman" w:hAnsi="Consolas" w:cs="Segoe UI"/>
-          <w:color w:val="292B2C"/>
-          <w:sz w:val="27"/>
-          <w:szCs w:val="27"/>
-          <w:highlight w:val="lightGray"/>
-          <w:lang w:eastAsia="vi-VN"/>
-        </w:rPr>
-      </w:pPr>
-      <w:r>
-        <w:rPr>
-          <w:rFonts w:ascii="Segoe UI" w:eastAsia="Times New Roman" w:hAnsi="Segoe UI" w:cs="Segoe UI"/>
-          <w:color w:val="292B2C"/>
-          <w:sz w:val="27"/>
-          <w:szCs w:val="27"/>
-          <w:lang w:eastAsia="vi-VN"/>
-        </w:rPr>
-        <w:t>Ta</w:t>
-      </w:r>
-      <w:r>
-        <w:rPr>
-          <w:rFonts w:ascii="Segoe UI" w:eastAsia="Times New Roman" w:hAnsi="Segoe UI" w:cs="Segoe UI"/>
-          <w:color w:val="292B2C"/>
-          <w:sz w:val="27"/>
-          <w:szCs w:val="27"/>
-          <w:lang w:eastAsia="vi-VN"/>
-        </w:rPr>
-        <w:t xml:space="preserve"> có thể tạo ra nhiều nhánh (branch) khác nhau</w:t>
-      </w:r>
-      <w:r>
-        <w:rPr>
-          <w:rFonts w:ascii="Segoe UI" w:eastAsia="Times New Roman" w:hAnsi="Segoe UI" w:cs="Segoe UI"/>
-          <w:color w:val="292B2C"/>
-          <w:sz w:val="27"/>
-          <w:szCs w:val="27"/>
-          <w:lang w:eastAsia="vi-VN"/>
-        </w:rPr>
-        <w:t xml:space="preserve"> khi sử dụng Git</w:t>
-      </w:r>
-      <w:r>
-        <w:rPr>
-          <w:rFonts w:ascii="Segoe UI" w:eastAsia="Times New Roman" w:hAnsi="Segoe UI" w:cs="Segoe UI"/>
-          <w:color w:val="292B2C"/>
-          <w:sz w:val="27"/>
-          <w:szCs w:val="27"/>
-          <w:lang w:eastAsia="vi-VN"/>
-        </w:rPr>
-        <w:t xml:space="preserve">: </w:t>
-      </w:r>
-    </w:p>
-    <w:p>
-      <w:pPr>
-        <w:rPr>
-          <w:rFonts w:ascii="Segoe UI" w:eastAsia="Times New Roman" w:hAnsi="Segoe UI" w:cs="Segoe UI"/>
-          <w:color w:val="292B2C"/>
-          <w:sz w:val="27"/>
-          <w:szCs w:val="27"/>
-          <w:lang w:eastAsia="vi-VN"/>
-        </w:rPr>
-      </w:pPr>
-      <w:r>
-        <w:rPr>
-          <w:rFonts w:ascii="Segoe UI" w:eastAsia="Times New Roman" w:hAnsi="Segoe UI" w:cs="Segoe UI"/>
-          <w:color w:val="292B2C"/>
-          <w:sz w:val="27"/>
-          <w:szCs w:val="27"/>
-          <w:lang w:val="en-US" w:eastAsia="vi-VN"/>
-        </w:rPr>
-        <w:t>Câu lệnh</w:t>
-      </w:r>
-      <w:r>
-        <w:rPr>
-          <w:rFonts w:ascii="Segoe UI" w:eastAsia="Times New Roman" w:hAnsi="Segoe UI" w:cs="Segoe UI"/>
-          <w:color w:val="292B2C"/>
-          <w:sz w:val="27"/>
-          <w:szCs w:val="27"/>
-          <w:lang w:eastAsia="vi-VN"/>
-        </w:rPr>
-        <w:t xml:space="preserve"> tạo mới một branch:</w:t>
-      </w:r>
-    </w:p>
-    <w:p>
-      <w:pPr>
-        <w:rPr>
-          <w:rFonts w:ascii="Consolas" w:eastAsia="Times New Roman" w:hAnsi="Consolas" w:cs="Segoe UI"/>
-          <w:color w:val="292B2C"/>
-          <w:sz w:val="27"/>
-          <w:szCs w:val="27"/>
-          <w:highlight w:val="lightGray"/>
-          <w:lang w:eastAsia="vi-VN"/>
-        </w:rPr>
-      </w:pPr>
-      <w:r>
-        <w:rPr>
-          <w:rFonts w:ascii="Consolas" w:eastAsia="Times New Roman" w:hAnsi="Consolas" w:cs="Segoe UI"/>
-          <w:color w:val="292B2C"/>
-          <w:sz w:val="27"/>
-          <w:szCs w:val="27"/>
-          <w:highlight w:val="lightGray"/>
-          <w:lang w:eastAsia="vi-VN"/>
-        </w:rPr>
-        <w:t>git branch &lt;name_branch&gt;</w:t>
-      </w:r>
-    </w:p>
-    <w:p>
-      <w:pPr>
-        <w:rPr>
-          <w:rFonts w:ascii="Segoe UI" w:eastAsia="Times New Roman" w:hAnsi="Segoe UI" w:cs="Segoe UI"/>
-          <w:color w:val="292B2C"/>
-          <w:sz w:val="27"/>
-          <w:szCs w:val="27"/>
-          <w:lang w:eastAsia="vi-VN"/>
-        </w:rPr>
-      </w:pPr>
-      <w:r>
-        <w:rPr>
-          <w:rFonts w:ascii="Segoe UI" w:eastAsia="Times New Roman" w:hAnsi="Segoe UI" w:cs="Segoe UI"/>
-          <w:color w:val="292B2C"/>
-          <w:sz w:val="27"/>
-          <w:szCs w:val="27"/>
-          <w:lang w:eastAsia="vi-VN"/>
-        </w:rPr>
-        <w:t>Câu lệnh</w:t>
-      </w:r>
-      <w:r>
-        <w:rPr>
-          <w:rFonts w:ascii="Segoe UI" w:eastAsia="Times New Roman" w:hAnsi="Segoe UI" w:cs="Segoe UI"/>
-          <w:color w:val="292B2C"/>
-          <w:sz w:val="27"/>
-          <w:szCs w:val="27"/>
-          <w:lang w:eastAsia="vi-VN"/>
-        </w:rPr>
-        <w:t xml:space="preserve"> chuyển và tạo mới:</w:t>
-      </w:r>
-    </w:p>
-    <w:p>
-      <w:pPr>
-        <w:rPr>
-          <w:rFonts w:ascii="Consolas" w:eastAsia="Times New Roman" w:hAnsi="Consolas" w:cs="Segoe UI"/>
-          <w:color w:val="292B2C"/>
-          <w:sz w:val="27"/>
-          <w:szCs w:val="27"/>
-          <w:highlight w:val="lightGray"/>
-          <w:lang w:eastAsia="vi-VN"/>
-        </w:rPr>
-      </w:pPr>
-      <w:r>
-        <w:rPr>
-          <w:rFonts w:ascii="Consolas" w:eastAsia="Times New Roman" w:hAnsi="Consolas" w:cs="Segoe UI"/>
-          <w:color w:val="292B2C"/>
-          <w:sz w:val="27"/>
-          <w:szCs w:val="27"/>
-          <w:highlight w:val="lightGray"/>
-          <w:lang w:eastAsia="vi-VN"/>
-        </w:rPr>
-        <w:t>git branch -b &lt;name_branch&gt;</w:t>
-      </w:r>
-    </w:p>
-    <w:p>
-      <w:pPr>
-        <w:rPr>
-          <w:rFonts w:ascii="Segoe UI" w:eastAsia="Times New Roman" w:hAnsi="Segoe UI" w:cs="Segoe UI"/>
-          <w:color w:val="292B2C"/>
-          <w:sz w:val="27"/>
-          <w:szCs w:val="27"/>
-          <w:lang w:eastAsia="vi-VN"/>
-        </w:rPr>
-      </w:pPr>
-      <w:r>
-        <w:rPr>
-          <w:rFonts w:ascii="Segoe UI" w:eastAsia="Times New Roman" w:hAnsi="Segoe UI" w:cs="Segoe UI"/>
-          <w:color w:val="292B2C"/>
-          <w:sz w:val="27"/>
-          <w:szCs w:val="27"/>
-          <w:lang w:val="en-US" w:eastAsia="vi-VN"/>
-        </w:rPr>
-        <w:t>Câu lệnh</w:t>
-      </w:r>
-      <w:r>
-        <w:rPr>
-          <w:rFonts w:ascii="Segoe UI" w:eastAsia="Times New Roman" w:hAnsi="Segoe UI" w:cs="Segoe UI"/>
-          <w:color w:val="292B2C"/>
-          <w:sz w:val="27"/>
-          <w:szCs w:val="27"/>
-          <w:lang w:val="en-US" w:eastAsia="vi-VN"/>
-        </w:rPr>
-        <w:t xml:space="preserve"> kiểm tra branch hiện tại</w:t>
-      </w:r>
-      <w:r>
-        <w:rPr>
-          <w:rFonts w:ascii="Segoe UI" w:eastAsia="Times New Roman" w:hAnsi="Segoe UI" w:cs="Segoe UI"/>
-          <w:color w:val="292B2C"/>
-          <w:sz w:val="27"/>
-          <w:szCs w:val="27"/>
-          <w:lang w:eastAsia="vi-VN"/>
-        </w:rPr>
-        <w:t>:</w:t>
-      </w:r>
-    </w:p>
-    <w:p>
-      <w:pPr>
-        <w:rPr>
-          <w:rFonts w:ascii="Consolas" w:eastAsia="Times New Roman" w:hAnsi="Consolas" w:cs="Segoe UI"/>
-          <w:color w:val="292B2C"/>
-          <w:sz w:val="27"/>
-          <w:szCs w:val="27"/>
-          <w:highlight w:val="lightGray"/>
-          <w:lang w:eastAsia="vi-VN"/>
-        </w:rPr>
-      </w:pPr>
-      <w:r>
-        <w:rPr>
-          <w:rFonts w:ascii="Consolas" w:eastAsia="Times New Roman" w:hAnsi="Consolas" w:cs="Segoe UI"/>
-          <w:color w:val="292B2C"/>
-          <w:sz w:val="27"/>
-          <w:szCs w:val="27"/>
-          <w:highlight w:val="lightGray"/>
-          <w:lang w:eastAsia="vi-VN"/>
-        </w:rPr>
-        <w:t>git branch</w:t>
-      </w:r>
-    </w:p>
-    <w:p>
-      <w:pPr>
-        <w:rPr>
-          <w:rFonts w:ascii="Consolas" w:eastAsia="Times New Roman" w:hAnsi="Consolas" w:cs="Segoe UI"/>
-          <w:color w:val="292B2C"/>
-          <w:sz w:val="27"/>
-          <w:szCs w:val="27"/>
-          <w:highlight w:val="lightGray"/>
-          <w:lang w:eastAsia="vi-VN"/>
-        </w:rPr>
-      </w:pPr>
-    </w:p>
-    <w:p>
-      <w:pPr>
+      </w:pPr>
+      <w:r>
         <w:rPr>
           <w:rFonts w:ascii="Segoe UI" w:eastAsia="Times New Roman" w:hAnsi="Segoe UI" w:cs="Segoe UI"/>
           <w:b/>
@@ -650,8 +402,267 @@
           <w:szCs w:val="27"/>
           <w:lang w:eastAsia="vi-VN"/>
         </w:rPr>
-      </w:pPr>
-      <w:r>
+        <w:t>Nhánh trong git</w:t>
+      </w:r>
+    </w:p>
+    <w:p>
+      <w:pPr>
+        <w:rPr>
+          <w:rFonts w:ascii="Consolas" w:eastAsia="Times New Roman" w:hAnsi="Consolas" w:cs="Segoe UI"/>
+          <w:color w:val="292B2C"/>
+          <w:sz w:val="27"/>
+          <w:szCs w:val="27"/>
+          <w:highlight w:val="lightGray"/>
+          <w:lang w:eastAsia="vi-VN"/>
+        </w:rPr>
+      </w:pPr>
+      <w:r>
+        <w:rPr>
+          <w:rFonts w:ascii="Segoe UI" w:eastAsia="Times New Roman" w:hAnsi="Segoe UI" w:cs="Segoe UI"/>
+          <w:color w:val="292B2C"/>
+          <w:sz w:val="27"/>
+          <w:szCs w:val="27"/>
+          <w:lang w:eastAsia="vi-VN"/>
+        </w:rPr>
+        <w:t>Ta</w:t>
+      </w:r>
+      <w:r>
+        <w:rPr>
+          <w:rFonts w:ascii="Segoe UI" w:eastAsia="Times New Roman" w:hAnsi="Segoe UI" w:cs="Segoe UI"/>
+          <w:color w:val="292B2C"/>
+          <w:sz w:val="27"/>
+          <w:szCs w:val="27"/>
+          <w:lang w:eastAsia="vi-VN"/>
+        </w:rPr>
+        <w:t xml:space="preserve"> có thể tạo ra nhiều nhánh (branch) khác nhau</w:t>
+      </w:r>
+      <w:r>
+        <w:rPr>
+          <w:rFonts w:ascii="Segoe UI" w:eastAsia="Times New Roman" w:hAnsi="Segoe UI" w:cs="Segoe UI"/>
+          <w:color w:val="292B2C"/>
+          <w:sz w:val="27"/>
+          <w:szCs w:val="27"/>
+          <w:lang w:eastAsia="vi-VN"/>
+        </w:rPr>
+        <w:t xml:space="preserve"> khi sử dụng Git</w:t>
+      </w:r>
+      <w:r>
+        <w:rPr>
+          <w:rFonts w:ascii="Segoe UI" w:eastAsia="Times New Roman" w:hAnsi="Segoe UI" w:cs="Segoe UI"/>
+          <w:color w:val="292B2C"/>
+          <w:sz w:val="27"/>
+          <w:szCs w:val="27"/>
+          <w:lang w:eastAsia="vi-VN"/>
+        </w:rPr>
+        <w:t xml:space="preserve">: </w:t>
+      </w:r>
+    </w:p>
+    <w:p>
+      <w:pPr>
+        <w:rPr>
+          <w:rFonts w:ascii="Segoe UI" w:eastAsia="Times New Roman" w:hAnsi="Segoe UI" w:cs="Segoe UI"/>
+          <w:color w:val="292B2C"/>
+          <w:sz w:val="27"/>
+          <w:szCs w:val="27"/>
+          <w:lang w:eastAsia="vi-VN"/>
+        </w:rPr>
+      </w:pPr>
+      <w:r>
+        <w:rPr>
+          <w:rFonts w:ascii="Segoe UI" w:eastAsia="Times New Roman" w:hAnsi="Segoe UI" w:cs="Segoe UI"/>
+          <w:color w:val="292B2C"/>
+          <w:sz w:val="27"/>
+          <w:szCs w:val="27"/>
+          <w:lang w:val="en-US" w:eastAsia="vi-VN"/>
+        </w:rPr>
+        <w:t>Câu lệnh</w:t>
+      </w:r>
+      <w:r>
+        <w:rPr>
+          <w:rFonts w:ascii="Segoe UI" w:eastAsia="Times New Roman" w:hAnsi="Segoe UI" w:cs="Segoe UI"/>
+          <w:color w:val="292B2C"/>
+          <w:sz w:val="27"/>
+          <w:szCs w:val="27"/>
+          <w:lang w:eastAsia="vi-VN"/>
+        </w:rPr>
+        <w:t xml:space="preserve"> tạo mới một branch:</w:t>
+      </w:r>
+    </w:p>
+    <w:p>
+      <w:pPr>
+        <w:rPr>
+          <w:rFonts w:ascii="Consolas" w:eastAsia="Times New Roman" w:hAnsi="Consolas" w:cs="Segoe UI"/>
+          <w:color w:val="292B2C"/>
+          <w:sz w:val="27"/>
+          <w:szCs w:val="27"/>
+          <w:highlight w:val="lightGray"/>
+          <w:lang w:eastAsia="vi-VN"/>
+        </w:rPr>
+      </w:pPr>
+      <w:r>
+        <w:rPr>
+          <w:rFonts w:ascii="Consolas" w:eastAsia="Times New Roman" w:hAnsi="Consolas" w:cs="Segoe UI"/>
+          <w:color w:val="292B2C"/>
+          <w:sz w:val="27"/>
+          <w:szCs w:val="27"/>
+          <w:highlight w:val="lightGray"/>
+          <w:lang w:eastAsia="vi-VN"/>
+        </w:rPr>
+        <w:t>git branch &lt;name_branch&gt;</w:t>
+      </w:r>
+    </w:p>
+    <w:p>
+      <w:pPr>
+        <w:rPr>
+          <w:rFonts w:ascii="Segoe UI" w:eastAsia="Times New Roman" w:hAnsi="Segoe UI" w:cs="Segoe UI"/>
+          <w:color w:val="292B2C"/>
+          <w:sz w:val="27"/>
+          <w:szCs w:val="27"/>
+          <w:lang w:eastAsia="vi-VN"/>
+        </w:rPr>
+      </w:pPr>
+      <w:r>
+        <w:rPr>
+          <w:rFonts w:ascii="Segoe UI" w:eastAsia="Times New Roman" w:hAnsi="Segoe UI" w:cs="Segoe UI"/>
+          <w:color w:val="292B2C"/>
+          <w:sz w:val="27"/>
+          <w:szCs w:val="27"/>
+          <w:lang w:eastAsia="vi-VN"/>
+        </w:rPr>
+        <w:t>Câu lệnh</w:t>
+      </w:r>
+      <w:r>
+        <w:rPr>
+          <w:rFonts w:ascii="Segoe UI" w:eastAsia="Times New Roman" w:hAnsi="Segoe UI" w:cs="Segoe UI"/>
+          <w:color w:val="292B2C"/>
+          <w:sz w:val="27"/>
+          <w:szCs w:val="27"/>
+          <w:lang w:eastAsia="vi-VN"/>
+        </w:rPr>
+        <w:t xml:space="preserve"> chuyển và tạo mới:</w:t>
+      </w:r>
+    </w:p>
+    <w:p>
+      <w:pPr>
+        <w:rPr>
+          <w:rFonts w:ascii="Consolas" w:eastAsia="Times New Roman" w:hAnsi="Consolas" w:cs="Segoe UI"/>
+          <w:color w:val="292B2C"/>
+          <w:sz w:val="27"/>
+          <w:szCs w:val="27"/>
+          <w:highlight w:val="lightGray"/>
+          <w:lang w:eastAsia="vi-VN"/>
+        </w:rPr>
+      </w:pPr>
+      <w:r>
+        <w:rPr>
+          <w:rFonts w:ascii="Consolas" w:eastAsia="Times New Roman" w:hAnsi="Consolas" w:cs="Segoe UI"/>
+          <w:color w:val="292B2C"/>
+          <w:sz w:val="27"/>
+          <w:szCs w:val="27"/>
+          <w:highlight w:val="lightGray"/>
+          <w:lang w:eastAsia="vi-VN"/>
+        </w:rPr>
+        <w:t>git branch -b &lt;name_branch&gt;</w:t>
+      </w:r>
+    </w:p>
+    <w:p>
+      <w:pPr>
+        <w:rPr>
+          <w:rFonts w:ascii="Segoe UI" w:eastAsia="Times New Roman" w:hAnsi="Segoe UI" w:cs="Segoe UI"/>
+          <w:color w:val="292B2C"/>
+          <w:sz w:val="27"/>
+          <w:szCs w:val="27"/>
+          <w:lang w:eastAsia="vi-VN"/>
+        </w:rPr>
+      </w:pPr>
+      <w:r>
+        <w:rPr>
+          <w:rFonts w:ascii="Segoe UI" w:eastAsia="Times New Roman" w:hAnsi="Segoe UI" w:cs="Segoe UI"/>
+          <w:color w:val="292B2C"/>
+          <w:sz w:val="27"/>
+          <w:szCs w:val="27"/>
+          <w:lang w:eastAsia="vi-VN"/>
+        </w:rPr>
+        <w:t>Câu lệnh</w:t>
+      </w:r>
+      <w:r>
+        <w:rPr>
+          <w:rFonts w:ascii="Segoe UI" w:eastAsia="Times New Roman" w:hAnsi="Segoe UI" w:cs="Segoe UI"/>
+          <w:color w:val="292B2C"/>
+          <w:sz w:val="27"/>
+          <w:szCs w:val="27"/>
+          <w:lang w:eastAsia="vi-VN"/>
+        </w:rPr>
+        <w:t xml:space="preserve"> </w:t>
+      </w:r>
+      <w:r>
+        <w:rPr>
+          <w:rFonts w:ascii="Segoe UI" w:eastAsia="Times New Roman" w:hAnsi="Segoe UI" w:cs="Segoe UI"/>
+          <w:color w:val="292B2C"/>
+          <w:sz w:val="27"/>
+          <w:szCs w:val="27"/>
+          <w:lang w:eastAsia="vi-VN"/>
+        </w:rPr>
+        <w:t xml:space="preserve">dùng để </w:t>
+      </w:r>
+      <w:r>
+        <w:rPr>
+          <w:rFonts w:ascii="Segoe UI" w:eastAsia="Times New Roman" w:hAnsi="Segoe UI" w:cs="Segoe UI"/>
+          <w:color w:val="292B2C"/>
+          <w:sz w:val="27"/>
+          <w:szCs w:val="27"/>
+          <w:lang w:eastAsia="vi-VN"/>
+        </w:rPr>
+        <w:t>kiểm tra branch hiện tại</w:t>
+      </w:r>
+      <w:r>
+        <w:rPr>
+          <w:rFonts w:ascii="Segoe UI" w:eastAsia="Times New Roman" w:hAnsi="Segoe UI" w:cs="Segoe UI"/>
+          <w:color w:val="292B2C"/>
+          <w:sz w:val="27"/>
+          <w:szCs w:val="27"/>
+          <w:lang w:eastAsia="vi-VN"/>
+        </w:rPr>
+        <w:t>:</w:t>
+      </w:r>
+    </w:p>
+    <w:p>
+      <w:pPr>
+        <w:rPr>
+          <w:rFonts w:ascii="Consolas" w:eastAsia="Times New Roman" w:hAnsi="Consolas" w:cs="Segoe UI"/>
+          <w:color w:val="292B2C"/>
+          <w:sz w:val="27"/>
+          <w:szCs w:val="27"/>
+          <w:highlight w:val="lightGray"/>
+          <w:lang w:eastAsia="vi-VN"/>
+        </w:rPr>
+      </w:pPr>
+      <w:r>
+        <w:rPr>
+          <w:rFonts w:ascii="Consolas" w:eastAsia="Times New Roman" w:hAnsi="Consolas" w:cs="Segoe UI"/>
+          <w:color w:val="292B2C"/>
+          <w:sz w:val="27"/>
+          <w:szCs w:val="27"/>
+          <w:highlight w:val="lightGray"/>
+          <w:lang w:eastAsia="vi-VN"/>
+        </w:rPr>
+        <w:t>git branch</w:t>
+      </w:r>
+    </w:p>
+    <w:p>
+      <w:pPr>
+        <w:rPr>
+          <w:rFonts w:ascii="Consolas" w:eastAsia="Times New Roman" w:hAnsi="Consolas" w:cs="Segoe UI"/>
+          <w:color w:val="292B2C"/>
+          <w:sz w:val="27"/>
+          <w:szCs w:val="27"/>
+          <w:highlight w:val="lightGray"/>
+          <w:lang w:eastAsia="vi-VN"/>
+        </w:rPr>
+      </w:pPr>
+    </w:p>
+    <w:p>
+      <w:pPr>
         <w:rPr>
           <w:rFonts w:ascii="Segoe UI" w:eastAsia="Times New Roman" w:hAnsi="Segoe UI" w:cs="Segoe UI"/>
           <w:b/>
@@ -661,65 +672,8 @@
           <w:szCs w:val="27"/>
           <w:lang w:eastAsia="vi-VN"/>
         </w:rPr>
-        <w:t>Chuyển nhánh</w:t>
-      </w:r>
-    </w:p>
-    <w:p>
-      <w:pPr>
-        <w:rPr>
-          <w:rFonts w:ascii="Segoe UI" w:eastAsia="Times New Roman" w:hAnsi="Segoe UI" w:cs="Segoe UI"/>
-          <w:color w:val="292B2C"/>
-          <w:sz w:val="27"/>
-          <w:szCs w:val="27"/>
-          <w:lang w:eastAsia="vi-VN"/>
-        </w:rPr>
-      </w:pPr>
-      <w:r>
-        <w:rPr>
-          <w:rFonts w:ascii="Segoe UI" w:eastAsia="Times New Roman" w:hAnsi="Segoe UI" w:cs="Segoe UI"/>
-          <w:color w:val="292B2C"/>
-          <w:sz w:val="27"/>
-          <w:szCs w:val="27"/>
-          <w:lang w:eastAsia="vi-VN"/>
-        </w:rPr>
-        <w:t>Ta cần phải check out một nhánh trước khi thay đổi source code</w:t>
-      </w:r>
-      <w:r>
-        <w:rPr>
-          <w:rFonts w:ascii="Segoe UI" w:eastAsia="Times New Roman" w:hAnsi="Segoe UI" w:cs="Segoe UI"/>
-          <w:color w:val="292B2C"/>
-          <w:sz w:val="27"/>
-          <w:szCs w:val="27"/>
-          <w:lang w:eastAsia="vi-VN"/>
-        </w:rPr>
-        <w:t>. Để checkout một nhánh, bạn dùng câu lệnh Git sau:</w:t>
-      </w:r>
-    </w:p>
-    <w:p>
-      <w:pPr>
-        <w:rPr>
-          <w:rFonts w:ascii="Consolas" w:eastAsia="Times New Roman" w:hAnsi="Consolas" w:cs="Segoe UI"/>
-          <w:color w:val="292B2C"/>
-          <w:sz w:val="27"/>
-          <w:szCs w:val="27"/>
-          <w:highlight w:val="lightGray"/>
-          <w:lang w:eastAsia="vi-VN"/>
-        </w:rPr>
-      </w:pPr>
-      <w:r>
-        <w:rPr>
-          <w:rFonts w:ascii="Consolas" w:eastAsia="Times New Roman" w:hAnsi="Consolas" w:cs="Segoe UI"/>
-          <w:color w:val="292B2C"/>
-          <w:sz w:val="27"/>
-          <w:szCs w:val="27"/>
-          <w:highlight w:val="lightGray"/>
-          <w:lang w:eastAsia="vi-VN"/>
-        </w:rPr>
-        <w:t>git checkout &lt;name_branch&gt;</w:t>
-      </w:r>
-    </w:p>
-    <w:p>
-      <w:pPr>
+      </w:pPr>
+      <w:r>
         <w:rPr>
           <w:rFonts w:ascii="Segoe UI" w:eastAsia="Times New Roman" w:hAnsi="Segoe UI" w:cs="Segoe UI"/>
           <w:b/>
@@ -729,8 +683,95 @@
           <w:szCs w:val="27"/>
           <w:lang w:eastAsia="vi-VN"/>
         </w:rPr>
-      </w:pPr>
-      <w:r>
+        <w:t>Chuyển nhánh</w:t>
+      </w:r>
+    </w:p>
+    <w:p>
+      <w:pPr>
+        <w:rPr>
+          <w:rFonts w:ascii="Segoe UI" w:eastAsia="Times New Roman" w:hAnsi="Segoe UI" w:cs="Segoe UI"/>
+          <w:color w:val="292B2C"/>
+          <w:sz w:val="27"/>
+          <w:szCs w:val="27"/>
+          <w:lang w:eastAsia="vi-VN"/>
+        </w:rPr>
+      </w:pPr>
+      <w:r>
+        <w:rPr>
+          <w:rFonts w:ascii="Segoe UI" w:eastAsia="Times New Roman" w:hAnsi="Segoe UI" w:cs="Segoe UI"/>
+          <w:color w:val="292B2C"/>
+          <w:sz w:val="27"/>
+          <w:szCs w:val="27"/>
+          <w:lang w:eastAsia="vi-VN"/>
+        </w:rPr>
+        <w:t>Bạn</w:t>
+      </w:r>
+      <w:r>
+        <w:rPr>
+          <w:rFonts w:ascii="Segoe UI" w:eastAsia="Times New Roman" w:hAnsi="Segoe UI" w:cs="Segoe UI"/>
+          <w:color w:val="292B2C"/>
+          <w:sz w:val="27"/>
+          <w:szCs w:val="27"/>
+          <w:lang w:eastAsia="vi-VN"/>
+        </w:rPr>
+        <w:t xml:space="preserve"> cần phải check out một nhánh trước khi thay đổi source code</w:t>
+      </w:r>
+      <w:r>
+        <w:rPr>
+          <w:rFonts w:ascii="Segoe UI" w:eastAsia="Times New Roman" w:hAnsi="Segoe UI" w:cs="Segoe UI"/>
+          <w:color w:val="292B2C"/>
+          <w:sz w:val="27"/>
+          <w:szCs w:val="27"/>
+          <w:lang w:eastAsia="vi-VN"/>
+        </w:rPr>
+        <w:t xml:space="preserve">. Để checkout một nhánh, </w:t>
+      </w:r>
+      <w:r>
+        <w:rPr>
+          <w:rFonts w:ascii="Segoe UI" w:eastAsia="Times New Roman" w:hAnsi="Segoe UI" w:cs="Segoe UI"/>
+          <w:color w:val="292B2C"/>
+          <w:sz w:val="27"/>
+          <w:szCs w:val="27"/>
+          <w:lang w:eastAsia="vi-VN"/>
+        </w:rPr>
+        <w:t>có thể</w:t>
+      </w:r>
+      <w:r>
+        <w:rPr>
+          <w:rFonts w:ascii="Segoe UI" w:eastAsia="Times New Roman" w:hAnsi="Segoe UI" w:cs="Segoe UI"/>
+          <w:color w:val="292B2C"/>
+          <w:sz w:val="27"/>
+          <w:szCs w:val="27"/>
+          <w:lang w:eastAsia="vi-VN"/>
+        </w:rPr>
+        <w:t xml:space="preserve"> dùng câu lệnh:</w:t>
+      </w:r>
+    </w:p>
+    <w:p>
+      <w:pPr>
+        <w:rPr>
+          <w:rFonts w:ascii="Consolas" w:eastAsia="Times New Roman" w:hAnsi="Consolas" w:cs="Segoe UI"/>
+          <w:color w:val="292B2C"/>
+          <w:sz w:val="27"/>
+          <w:szCs w:val="27"/>
+          <w:highlight w:val="lightGray"/>
+          <w:lang w:eastAsia="vi-VN"/>
+        </w:rPr>
+      </w:pPr>
+      <w:r>
+        <w:rPr>
+          <w:rFonts w:ascii="Consolas" w:eastAsia="Times New Roman" w:hAnsi="Consolas" w:cs="Segoe UI"/>
+          <w:color w:val="292B2C"/>
+          <w:sz w:val="27"/>
+          <w:szCs w:val="27"/>
+          <w:highlight w:val="lightGray"/>
+          <w:lang w:eastAsia="vi-VN"/>
+        </w:rPr>
+        <w:t>git checkout &lt;name_branch&gt;</w:t>
+      </w:r>
+    </w:p>
+    <w:p>
+      <w:pPr>
         <w:rPr>
           <w:rFonts w:ascii="Segoe UI" w:eastAsia="Times New Roman" w:hAnsi="Segoe UI" w:cs="Segoe UI"/>
           <w:b/>
@@ -740,6 +781,17 @@
           <w:szCs w:val="27"/>
           <w:lang w:eastAsia="vi-VN"/>
         </w:rPr>
+      </w:pPr>
+      <w:r>
+        <w:rPr>
+          <w:rFonts w:ascii="Segoe UI" w:eastAsia="Times New Roman" w:hAnsi="Segoe UI" w:cs="Segoe UI"/>
+          <w:b/>
+          <w:bCs/>
+          <w:color w:val="292B2C"/>
+          <w:sz w:val="27"/>
+          <w:szCs w:val="27"/>
+          <w:lang w:eastAsia="vi-VN"/>
+        </w:rPr>
         <w:lastRenderedPageBreak/>
         <w:t>Cập nhật thay đổi</w:t>
       </w:r>
@@ -762,7 +814,27 @@
           <w:szCs w:val="27"/>
           <w:lang w:eastAsia="vi-VN"/>
         </w:rPr>
-        <w:t>Sau khi bạn thay đổi source code: thêm mới, sửa, xoá files,… Bạn cần phải cập nhật lên Staging Area</w:t>
+        <w:t xml:space="preserve">Sau khi bạn </w:t>
+      </w:r>
+      <w:r>
+        <w:rPr>
+          <w:rFonts w:ascii="Segoe UI" w:eastAsia="Times New Roman" w:hAnsi="Segoe UI" w:cs="Segoe UI"/>
+          <w:color w:val="292B2C"/>
+          <w:sz w:val="27"/>
+          <w:szCs w:val="27"/>
+          <w:lang w:eastAsia="vi-VN"/>
+        </w:rPr>
+        <w:t>thực hiện các thao tác thay đổi khác đi so với ban đầu</w:t>
+      </w:r>
+      <w:r>
+        <w:rPr>
+          <w:rFonts w:ascii="Segoe UI" w:eastAsia="Times New Roman" w:hAnsi="Segoe UI" w:cs="Segoe UI"/>
+          <w:color w:val="292B2C"/>
+          <w:sz w:val="27"/>
+          <w:szCs w:val="27"/>
+          <w:lang w:eastAsia="vi-VN"/>
+        </w:rPr>
+        <w:t>: thêm mới, sửa, xoá files,… Bạn cần phải cập nhật lên Staging Area</w:t>
       </w:r>
       <w:r>
         <w:rPr>
@@ -812,7 +884,27 @@
           <w:szCs w:val="27"/>
           <w:lang w:eastAsia="vi-VN"/>
         </w:rPr>
-        <w:t>epository</w:t>
+        <w:t>ep</w:t>
+      </w:r>
+      <w:r>
+        <w:rPr>
+          <w:rFonts w:ascii="Segoe UI" w:eastAsia="Times New Roman" w:hAnsi="Segoe UI" w:cs="Segoe UI"/>
+          <w:color w:val="292B2C"/>
+          <w:sz w:val="27"/>
+          <w:szCs w:val="27"/>
+          <w:lang w:eastAsia="vi-VN"/>
+        </w:rPr>
+        <w:t>os</w:t>
+      </w:r>
+      <w:r>
+        <w:rPr>
+          <w:rFonts w:ascii="Segoe UI" w:eastAsia="Times New Roman" w:hAnsi="Segoe UI" w:cs="Segoe UI"/>
+          <w:color w:val="292B2C"/>
+          <w:sz w:val="27"/>
+          <w:szCs w:val="27"/>
+          <w:lang w:eastAsia="vi-VN"/>
+        </w:rPr>
+        <w:t>itory</w:t>
       </w:r>
       <w:r>
         <w:rPr>
@@ -832,17 +924,36 @@
           <w:szCs w:val="27"/>
           <w:lang w:eastAsia="vi-VN"/>
         </w:rPr>
-        <w:t>. Để cập nhật hết các files:</w:t>
-      </w:r>
-    </w:p>
-    <w:p>
-      <w:pPr>
-        <w:rPr>
-          <w:rFonts w:ascii="Consolas" w:eastAsia="Times New Roman" w:hAnsi="Consolas" w:cs="Segoe UI"/>
-          <w:color w:val="292B2C"/>
-          <w:sz w:val="27"/>
-          <w:szCs w:val="27"/>
-          <w:highlight w:val="lightGray"/>
+        <w:t xml:space="preserve">. </w:t>
+      </w:r>
+      <w:r>
+        <w:rPr>
+          <w:rFonts w:ascii="Segoe UI" w:eastAsia="Times New Roman" w:hAnsi="Segoe UI" w:cs="Segoe UI"/>
+          <w:color w:val="292B2C"/>
+          <w:sz w:val="27"/>
+          <w:szCs w:val="27"/>
+          <w:lang w:eastAsia="vi-VN"/>
+        </w:rPr>
+        <w:t>Câu lệnh được dùng khi muốn</w:t>
+      </w:r>
+      <w:r>
+        <w:rPr>
+          <w:rFonts w:ascii="Segoe UI" w:eastAsia="Times New Roman" w:hAnsi="Segoe UI" w:cs="Segoe UI"/>
+          <w:color w:val="292B2C"/>
+          <w:sz w:val="27"/>
+          <w:szCs w:val="27"/>
+          <w:lang w:eastAsia="vi-VN"/>
+        </w:rPr>
+        <w:t xml:space="preserve"> cập nhật files:</w:t>
+      </w:r>
+    </w:p>
+    <w:p>
+      <w:pPr>
+        <w:rPr>
+          <w:rFonts w:ascii="Segoe UI" w:eastAsia="Times New Roman" w:hAnsi="Segoe UI" w:cs="Segoe UI"/>
+          <w:color w:val="292B2C"/>
+          <w:sz w:val="27"/>
+          <w:szCs w:val="27"/>
           <w:lang w:eastAsia="vi-VN"/>
         </w:rPr>
       </w:pPr>
@@ -857,36 +968,34 @@
         </w:rPr>
         <w:t>git add .</w:t>
       </w:r>
-    </w:p>
-    <w:p>
-      <w:pPr>
-        <w:rPr>
-          <w:rFonts w:ascii="Segoe UI" w:eastAsia="Times New Roman" w:hAnsi="Segoe UI" w:cs="Segoe UI"/>
-          <w:color w:val="292B2C"/>
-          <w:sz w:val="27"/>
-          <w:szCs w:val="27"/>
-          <w:lang w:eastAsia="vi-VN"/>
-        </w:rPr>
-      </w:pPr>
-      <w:r>
-        <w:rPr>
-          <w:rFonts w:ascii="Segoe UI" w:eastAsia="Times New Roman" w:hAnsi="Segoe UI" w:cs="Segoe UI"/>
-          <w:color w:val="292B2C"/>
-          <w:sz w:val="27"/>
-          <w:szCs w:val="27"/>
-          <w:lang w:eastAsia="vi-VN"/>
-        </w:rPr>
-        <w:t>Bạn còn có thể bỏ tập tin ra khỏi Staging Area để không phải bị commit theo thì sử dụng câu lệnh:</w:t>
-      </w:r>
-    </w:p>
-    <w:p>
-      <w:pPr>
-        <w:rPr>
-          <w:rFonts w:ascii="Consolas" w:eastAsia="Times New Roman" w:hAnsi="Consolas" w:cs="Segoe UI"/>
-          <w:color w:val="292B2C"/>
-          <w:sz w:val="27"/>
-          <w:szCs w:val="27"/>
-          <w:highlight w:val="lightGray"/>
+      <w:r>
+        <w:rPr>
+          <w:rFonts w:ascii="Consolas" w:eastAsia="Times New Roman" w:hAnsi="Consolas" w:cs="Segoe UI"/>
+          <w:color w:val="292B2C"/>
+          <w:sz w:val="27"/>
+          <w:szCs w:val="27"/>
+          <w:lang w:eastAsia="vi-VN"/>
+        </w:rPr>
+        <w:t xml:space="preserve"> </w:t>
+      </w:r>
+      <w:r>
+        <w:rPr>
+          <w:rFonts w:ascii="Segoe UI" w:eastAsia="Times New Roman" w:hAnsi="Segoe UI" w:cs="Segoe UI"/>
+          <w:color w:val="292B2C"/>
+          <w:sz w:val="27"/>
+          <w:szCs w:val="27"/>
+          <w:lang w:eastAsia="vi-VN"/>
+        </w:rPr>
+        <w:t>(Cập nhật hết tất cả)</w:t>
+      </w:r>
+    </w:p>
+    <w:p>
+      <w:pPr>
+        <w:rPr>
+          <w:rFonts w:ascii="Segoe UI" w:eastAsia="Times New Roman" w:hAnsi="Segoe UI" w:cs="Segoe UI"/>
+          <w:color w:val="292B2C"/>
+          <w:sz w:val="27"/>
+          <w:szCs w:val="27"/>
           <w:lang w:val="en-US" w:eastAsia="vi-VN"/>
         </w:rPr>
       </w:pPr>
@@ -899,6 +1008,141 @@
           <w:highlight w:val="lightGray"/>
           <w:lang w:eastAsia="vi-VN"/>
         </w:rPr>
+        <w:t>git add &lt;file_</w:t>
+      </w:r>
+      <w:r>
+        <w:rPr>
+          <w:rFonts w:ascii="Consolas" w:eastAsia="Times New Roman" w:hAnsi="Consolas" w:cs="Segoe UI"/>
+          <w:color w:val="292B2C"/>
+          <w:sz w:val="27"/>
+          <w:szCs w:val="27"/>
+          <w:highlight w:val="lightGray"/>
+          <w:lang w:val="en-US" w:eastAsia="vi-VN"/>
+        </w:rPr>
+        <w:t>name&gt;</w:t>
+      </w:r>
+      <w:r>
+        <w:rPr>
+          <w:rFonts w:ascii="Consolas" w:eastAsia="Times New Roman" w:hAnsi="Consolas" w:cs="Segoe UI"/>
+          <w:color w:val="292B2C"/>
+          <w:sz w:val="27"/>
+          <w:szCs w:val="27"/>
+          <w:lang w:val="en-US" w:eastAsia="vi-VN"/>
+        </w:rPr>
+        <w:t xml:space="preserve"> </w:t>
+      </w:r>
+      <w:r>
+        <w:rPr>
+          <w:rFonts w:ascii="Segoe UI" w:eastAsia="Times New Roman" w:hAnsi="Segoe UI" w:cs="Segoe UI"/>
+          <w:color w:val="292B2C"/>
+          <w:sz w:val="27"/>
+          <w:szCs w:val="27"/>
+          <w:lang w:val="en-US" w:eastAsia="vi-VN"/>
+        </w:rPr>
+        <w:t>(Cập nhật một file cụ thể)</w:t>
+      </w:r>
+    </w:p>
+    <w:p>
+      <w:pPr>
+        <w:rPr>
+          <w:rFonts w:ascii="Segoe UI" w:eastAsia="Times New Roman" w:hAnsi="Segoe UI" w:cs="Segoe UI"/>
+          <w:color w:val="292B2C"/>
+          <w:sz w:val="27"/>
+          <w:szCs w:val="27"/>
+          <w:lang w:eastAsia="vi-VN"/>
+        </w:rPr>
+      </w:pPr>
+      <w:r>
+        <w:rPr>
+          <w:rFonts w:ascii="Segoe UI" w:eastAsia="Times New Roman" w:hAnsi="Segoe UI" w:cs="Segoe UI"/>
+          <w:color w:val="292B2C"/>
+          <w:sz w:val="27"/>
+          <w:szCs w:val="27"/>
+          <w:lang w:eastAsia="vi-VN"/>
+        </w:rPr>
+        <w:t xml:space="preserve">Bạn còn có thể </w:t>
+      </w:r>
+      <w:r>
+        <w:rPr>
+          <w:rFonts w:ascii="Segoe UI" w:eastAsia="Times New Roman" w:hAnsi="Segoe UI" w:cs="Segoe UI"/>
+          <w:color w:val="292B2C"/>
+          <w:sz w:val="27"/>
+          <w:szCs w:val="27"/>
+          <w:lang w:val="en-US" w:eastAsia="vi-VN"/>
+        </w:rPr>
+        <w:t>loại bỏ một file</w:t>
+      </w:r>
+      <w:r>
+        <w:rPr>
+          <w:rFonts w:ascii="Segoe UI" w:eastAsia="Times New Roman" w:hAnsi="Segoe UI" w:cs="Segoe UI"/>
+          <w:color w:val="292B2C"/>
+          <w:sz w:val="27"/>
+          <w:szCs w:val="27"/>
+          <w:lang w:eastAsia="vi-VN"/>
+        </w:rPr>
+        <w:t xml:space="preserve"> ra khỏi Staging Area để</w:t>
+      </w:r>
+      <w:r>
+        <w:rPr>
+          <w:rFonts w:ascii="Segoe UI" w:eastAsia="Times New Roman" w:hAnsi="Segoe UI" w:cs="Segoe UI"/>
+          <w:color w:val="292B2C"/>
+          <w:sz w:val="27"/>
+          <w:szCs w:val="27"/>
+          <w:lang w:val="en-US" w:eastAsia="vi-VN"/>
+        </w:rPr>
+        <w:t xml:space="preserve"> file đó</w:t>
+      </w:r>
+      <w:r>
+        <w:rPr>
+          <w:rFonts w:ascii="Segoe UI" w:eastAsia="Times New Roman" w:hAnsi="Segoe UI" w:cs="Segoe UI"/>
+          <w:color w:val="292B2C"/>
+          <w:sz w:val="27"/>
+          <w:szCs w:val="27"/>
+          <w:lang w:eastAsia="vi-VN"/>
+        </w:rPr>
+        <w:t xml:space="preserve"> không</w:t>
+      </w:r>
+      <w:r>
+        <w:rPr>
+          <w:rFonts w:ascii="Segoe UI" w:eastAsia="Times New Roman" w:hAnsi="Segoe UI" w:cs="Segoe UI"/>
+          <w:color w:val="292B2C"/>
+          <w:sz w:val="27"/>
+          <w:szCs w:val="27"/>
+          <w:lang w:val="en-US" w:eastAsia="vi-VN"/>
+        </w:rPr>
+        <w:t xml:space="preserve"> </w:t>
+      </w:r>
+      <w:r>
+        <w:rPr>
+          <w:rFonts w:ascii="Segoe UI" w:eastAsia="Times New Roman" w:hAnsi="Segoe UI" w:cs="Segoe UI"/>
+          <w:color w:val="292B2C"/>
+          <w:sz w:val="27"/>
+          <w:szCs w:val="27"/>
+          <w:lang w:eastAsia="vi-VN"/>
+        </w:rPr>
+        <w:t>bị commit theo thì sử dụng câu lệnh:</w:t>
+      </w:r>
+    </w:p>
+    <w:p>
+      <w:pPr>
+        <w:rPr>
+          <w:rFonts w:ascii="Consolas" w:eastAsia="Times New Roman" w:hAnsi="Consolas" w:cs="Segoe UI"/>
+          <w:color w:val="292B2C"/>
+          <w:sz w:val="27"/>
+          <w:szCs w:val="27"/>
+          <w:highlight w:val="lightGray"/>
+          <w:lang w:val="en-US" w:eastAsia="vi-VN"/>
+        </w:rPr>
+      </w:pPr>
+      <w:r>
+        <w:rPr>
+          <w:rFonts w:ascii="Consolas" w:eastAsia="Times New Roman" w:hAnsi="Consolas" w:cs="Segoe UI"/>
+          <w:color w:val="292B2C"/>
+          <w:sz w:val="27"/>
+          <w:szCs w:val="27"/>
+          <w:highlight w:val="lightGray"/>
+          <w:lang w:eastAsia="vi-VN"/>
+        </w:rPr>
         <w:t>git reset HEAD &lt;f</w:t>
       </w:r>
       <w:r>
@@ -931,47 +1175,7 @@
           <w:szCs w:val="27"/>
           <w:lang w:eastAsia="vi-VN"/>
         </w:rPr>
-        <w:t xml:space="preserve">Sau </w:t>
-      </w:r>
-      <w:r>
-        <w:rPr>
-          <w:rFonts w:ascii="Segoe UI" w:eastAsia="Times New Roman" w:hAnsi="Segoe UI" w:cs="Segoe UI"/>
-          <w:color w:val="292B2C"/>
-          <w:sz w:val="27"/>
-          <w:szCs w:val="27"/>
-          <w:lang w:eastAsia="vi-VN"/>
-        </w:rPr>
-        <w:t>lệnh</w:t>
-      </w:r>
-      <w:r>
-        <w:rPr>
-          <w:rFonts w:ascii="Segoe UI" w:eastAsia="Times New Roman" w:hAnsi="Segoe UI" w:cs="Segoe UI"/>
-          <w:color w:val="292B2C"/>
-          <w:sz w:val="27"/>
-          <w:szCs w:val="27"/>
-          <w:lang w:eastAsia="vi-VN"/>
-        </w:rPr>
-        <w:t xml:space="preserve"> add, bạn cần sử dụng câu lệnh Commit để </w:t>
-      </w:r>
-      <w:r>
-        <w:rPr>
-          <w:rFonts w:ascii="Segoe UI" w:eastAsia="Times New Roman" w:hAnsi="Segoe UI" w:cs="Segoe UI"/>
-          <w:color w:val="292B2C"/>
-          <w:sz w:val="27"/>
-          <w:szCs w:val="27"/>
-          <w:lang w:eastAsia="vi-VN"/>
-        </w:rPr>
-        <w:t>đẩy</w:t>
-      </w:r>
-      <w:r>
-        <w:rPr>
-          <w:rFonts w:ascii="Segoe UI" w:eastAsia="Times New Roman" w:hAnsi="Segoe UI" w:cs="Segoe UI"/>
-          <w:color w:val="292B2C"/>
-          <w:sz w:val="27"/>
-          <w:szCs w:val="27"/>
-          <w:lang w:eastAsia="vi-VN"/>
-        </w:rPr>
-        <w:t xml:space="preserve"> thông tin thay đổi lên Local Respository:</w:t>
+        <w:t>Sau khi file đã được cập nhật lên Staging Area, nếu muốn đưa thông tin thay đổi lên Local Respository thì sử dụng câu lệnh:</w:t>
       </w:r>
     </w:p>
     <w:p>
@@ -1097,18 +1301,38 @@
           <w:szCs w:val="27"/>
           <w:lang w:eastAsia="vi-VN"/>
         </w:rPr>
-        <w:t>Sau câu lệnh Commit, thông tin mới chỉ được cập nhật lên Local Repository. Nếu muốn cập nhật lên server thì bạn phải sử dụng câu lệnh push:</w:t>
-      </w:r>
-    </w:p>
-    <w:p>
-      <w:pPr>
-        <w:rPr>
-          <w:rFonts w:ascii="Consolas" w:eastAsia="Times New Roman" w:hAnsi="Consolas" w:cs="Segoe UI"/>
-          <w:color w:val="292B2C"/>
-          <w:sz w:val="27"/>
-          <w:szCs w:val="27"/>
-          <w:highlight w:val="lightGray"/>
-          <w:lang w:eastAsia="vi-VN"/>
+        <w:t>Sau khi những thông tin lên Local Resposity bằng lệnh commit,nếu muốn cập nhật</w:t>
+      </w:r>
+      <w:r>
+        <w:rPr>
+          <w:rFonts w:ascii="Segoe UI" w:eastAsia="Times New Roman" w:hAnsi="Segoe UI" w:cs="Segoe UI"/>
+          <w:color w:val="292B2C"/>
+          <w:sz w:val="27"/>
+          <w:szCs w:val="27"/>
+          <w:lang w:eastAsia="vi-VN"/>
+        </w:rPr>
+        <w:t xml:space="preserve"> </w:t>
+      </w:r>
+      <w:r>
+        <w:rPr>
+          <w:rFonts w:ascii="Segoe UI" w:eastAsia="Times New Roman" w:hAnsi="Segoe UI" w:cs="Segoe UI"/>
+          <w:color w:val="292B2C"/>
+          <w:sz w:val="27"/>
+          <w:szCs w:val="27"/>
+          <w:lang w:eastAsia="vi-VN"/>
+        </w:rPr>
+        <w:t>lên trên server chung thì phải sử dụng câu lệnh:</w:t>
+      </w:r>
+    </w:p>
+    <w:p>
+      <w:pPr>
+        <w:rPr>
+          <w:rFonts w:ascii="Consolas" w:eastAsia="Times New Roman" w:hAnsi="Consolas" w:cs="Segoe UI"/>
+          <w:color w:val="292B2C"/>
+          <w:sz w:val="27"/>
+          <w:szCs w:val="27"/>
+          <w:highlight w:val="lightGray"/>
+          <w:lang w:val="en-US" w:eastAsia="vi-VN"/>
         </w:rPr>
       </w:pPr>
       <w:r>
@@ -1144,30 +1368,56 @@
         </w:rPr>
         <w:t xml:space="preserve"> &lt;name_branch&gt;</w:t>
       </w:r>
-    </w:p>
-    <w:p>
-      <w:pPr>
-        <w:rPr>
-          <w:rFonts w:ascii="Segoe UI" w:eastAsia="Times New Roman" w:hAnsi="Segoe UI" w:cs="Segoe UI"/>
-          <w:color w:val="292B2C"/>
-          <w:sz w:val="27"/>
-          <w:szCs w:val="27"/>
-          <w:lang w:eastAsia="vi-VN"/>
-        </w:rPr>
-      </w:pPr>
-      <w:r>
-        <w:rPr>
-          <w:rFonts w:ascii="Segoe UI" w:eastAsia="Times New Roman" w:hAnsi="Segoe UI" w:cs="Segoe UI"/>
-          <w:color w:val="292B2C"/>
-          <w:sz w:val="27"/>
-          <w:szCs w:val="27"/>
-          <w:lang w:eastAsia="vi-VN"/>
-        </w:rPr>
-        <w:t>Ngoài ra, nếu chưa tồn tại remote trên server thì bạn cần phải add mới một remote trước rồi mới push:</w:t>
-      </w:r>
-    </w:p>
-    <w:p>
-      <w:pPr>
+      <w:r>
+        <w:rPr>
+          <w:rFonts w:ascii="Consolas" w:eastAsia="Times New Roman" w:hAnsi="Consolas" w:cs="Segoe UI"/>
+          <w:color w:val="292B2C"/>
+          <w:sz w:val="27"/>
+          <w:szCs w:val="27"/>
+          <w:lang w:eastAsia="vi-VN"/>
+        </w:rPr>
+        <w:t xml:space="preserve"> (Hello-world là tên của repo)</w:t>
+      </w:r>
+    </w:p>
+    <w:p>
+      <w:pPr>
+        <w:pStyle w:val="oancuaDanhsach"/>
+        <w:numPr>
+          <w:ilvl w:val="0"/>
+          <w:numId w:val="2"/>
+        </w:numPr>
+        <w:rPr>
+          <w:rFonts w:ascii="Segoe UI" w:eastAsia="Times New Roman" w:hAnsi="Segoe UI" w:cs="Segoe UI"/>
+          <w:color w:val="292B2C"/>
+          <w:sz w:val="27"/>
+          <w:szCs w:val="27"/>
+          <w:lang w:eastAsia="vi-VN"/>
+        </w:rPr>
+      </w:pPr>
+      <w:r>
+        <w:rPr>
+          <w:rFonts w:ascii="Segoe UI" w:eastAsia="Times New Roman" w:hAnsi="Segoe UI" w:cs="Segoe UI"/>
+          <w:color w:val="292B2C"/>
+          <w:sz w:val="27"/>
+          <w:szCs w:val="27"/>
+          <w:lang w:eastAsia="vi-VN"/>
+        </w:rPr>
+        <w:t xml:space="preserve">Nếu chưa tồn tại remote trên server thì bạn cần phải </w:t>
+      </w:r>
+      <w:r>
+        <w:rPr>
+          <w:rFonts w:ascii="Segoe UI" w:eastAsia="Times New Roman" w:hAnsi="Segoe UI" w:cs="Segoe UI"/>
+          <w:color w:val="292B2C"/>
+          <w:sz w:val="27"/>
+          <w:szCs w:val="27"/>
+          <w:lang w:eastAsia="vi-VN"/>
+        </w:rPr>
+        <w:t>thực hiện một bước nữa trước khi push lên server, bước này là bước add một remote mới vào server:</w:t>
+      </w:r>
+    </w:p>
+    <w:p>
+      <w:pPr>
+        <w:ind w:firstLine="360"/>
         <w:rPr>
           <w:rFonts w:ascii="Consolas" w:eastAsia="Times New Roman" w:hAnsi="Consolas" w:cs="Segoe UI"/>
           <w:color w:val="292B2C"/>
@@ -1213,6 +1463,39 @@
     </w:p>
     <w:p>
       <w:pPr>
+        <w:ind w:firstLine="360"/>
+        <w:rPr>
+          <w:rFonts w:ascii="Segoe UI" w:eastAsia="Times New Roman" w:hAnsi="Segoe UI" w:cs="Segoe UI"/>
+          <w:color w:val="292B2C"/>
+          <w:sz w:val="27"/>
+          <w:szCs w:val="27"/>
+          <w:lang w:val="en-US" w:eastAsia="vi-VN"/>
+        </w:rPr>
+      </w:pPr>
+      <w:r>
+        <w:rPr>
+          <w:rFonts w:ascii="Segoe UI" w:eastAsia="Times New Roman" w:hAnsi="Segoe UI" w:cs="Segoe UI"/>
+          <w:color w:val="292B2C"/>
+          <w:sz w:val="27"/>
+          <w:szCs w:val="27"/>
+          <w:lang w:eastAsia="vi-VN"/>
+        </w:rPr>
+        <w:t>Sau khi add remote thì ta có thể push lên s</w:t>
+      </w:r>
+      <w:r>
+        <w:rPr>
+          <w:rFonts w:ascii="Segoe UI" w:eastAsia="Times New Roman" w:hAnsi="Segoe UI" w:cs="Segoe UI"/>
+          <w:color w:val="292B2C"/>
+          <w:sz w:val="27"/>
+          <w:szCs w:val="27"/>
+          <w:lang w:val="en-US" w:eastAsia="vi-VN"/>
+        </w:rPr>
+        <w:t>erver:</w:t>
+      </w:r>
+    </w:p>
+    <w:p>
+      <w:pPr>
+        <w:ind w:firstLine="360"/>
         <w:rPr>
           <w:rFonts w:ascii="Consolas" w:eastAsia="Times New Roman" w:hAnsi="Consolas" w:cs="Segoe UI"/>
           <w:color w:val="292B2C"/>
@@ -1299,66 +1582,721 @@
           <w:szCs w:val="27"/>
           <w:lang w:eastAsia="vi-VN"/>
         </w:rPr>
-        <w:t>Sau một thời gian cập nhật các file và push lên git trên branch mới, bây giờ mình cần ghép (merge) code lại vào nhánh gốc (mas</w:t>
+        <w:t>Sau một thời gian cập nhật các file và push lên git trên branch mới, bây giờ mình cần ghép (merge) code lại vào nhánh gốc (master). Trước tiên, cần phải checkout ra khỏi branch hiện tại cần gộp để vào branch master, sau đó thì dùng lệnh merge để ghép branch mới vào master:</w:t>
+      </w:r>
+    </w:p>
+    <w:p>
+      <w:pPr>
+        <w:rPr>
+          <w:rFonts w:ascii="Segoe UI" w:eastAsia="Times New Roman" w:hAnsi="Segoe UI" w:cs="Segoe UI"/>
+          <w:color w:val="292B2C"/>
+          <w:sz w:val="27"/>
+          <w:szCs w:val="27"/>
+          <w:lang w:eastAsia="vi-VN"/>
+        </w:rPr>
+      </w:pPr>
+      <w:r>
+        <w:rPr>
+          <w:rFonts w:ascii="Segoe UI" w:eastAsia="Times New Roman" w:hAnsi="Segoe UI" w:cs="Segoe UI"/>
+          <w:color w:val="292B2C"/>
+          <w:sz w:val="27"/>
+          <w:szCs w:val="27"/>
+          <w:lang w:eastAsia="vi-VN"/>
+        </w:rPr>
+        <w:lastRenderedPageBreak/>
+        <w:t xml:space="preserve">Sau khi cập nhật các file và push lên một nhánh (branch) mới, bước tiếp theo là ghép (merge) các code lại vào nhánh gốc (master). </w:t>
+      </w:r>
+    </w:p>
+    <w:p>
+      <w:pPr>
+        <w:rPr>
+          <w:rFonts w:ascii="Segoe UI" w:eastAsia="Times New Roman" w:hAnsi="Segoe UI" w:cs="Segoe UI"/>
+          <w:color w:val="292B2C"/>
+          <w:sz w:val="27"/>
+          <w:szCs w:val="27"/>
+          <w:lang w:val="en-US" w:eastAsia="vi-VN"/>
+        </w:rPr>
+      </w:pPr>
+      <w:r>
+        <w:rPr>
+          <w:rFonts w:ascii="Segoe UI" w:eastAsia="Times New Roman" w:hAnsi="Segoe UI" w:cs="Segoe UI"/>
+          <w:color w:val="292B2C"/>
+          <w:sz w:val="27"/>
+          <w:szCs w:val="27"/>
+          <w:lang w:eastAsia="vi-VN"/>
+        </w:rPr>
+        <w:t>Đầu tiên ta phải check out ra khỏi branch cần gộp vào m</w:t>
+      </w:r>
+      <w:r>
+        <w:rPr>
+          <w:rFonts w:ascii="Segoe UI" w:eastAsia="Times New Roman" w:hAnsi="Segoe UI" w:cs="Segoe UI"/>
+          <w:color w:val="292B2C"/>
+          <w:sz w:val="27"/>
+          <w:szCs w:val="27"/>
+          <w:lang w:val="en-US" w:eastAsia="vi-VN"/>
+        </w:rPr>
+        <w:t>aster:</w:t>
+      </w:r>
+    </w:p>
+    <w:p>
+      <w:pPr>
+        <w:rPr>
+          <w:rFonts w:ascii="Consolas" w:eastAsia="Times New Roman" w:hAnsi="Consolas" w:cs="Segoe UI"/>
+          <w:color w:val="292B2C"/>
+          <w:sz w:val="27"/>
+          <w:szCs w:val="27"/>
+          <w:lang w:eastAsia="vi-VN"/>
+        </w:rPr>
+      </w:pPr>
+      <w:r>
+        <w:rPr>
+          <w:rFonts w:ascii="Consolas" w:eastAsia="Times New Roman" w:hAnsi="Consolas" w:cs="Segoe UI"/>
+          <w:color w:val="292B2C"/>
+          <w:sz w:val="27"/>
+          <w:szCs w:val="27"/>
+          <w:highlight w:val="lightGray"/>
+          <w:lang w:eastAsia="vi-VN"/>
+        </w:rPr>
+        <w:t>git checkout master</w:t>
+      </w:r>
+    </w:p>
+    <w:p>
+      <w:pPr>
+        <w:rPr>
+          <w:rFonts w:ascii="Segoe UI" w:eastAsia="Times New Roman" w:hAnsi="Segoe UI" w:cs="Segoe UI"/>
+          <w:color w:val="292B2C"/>
+          <w:sz w:val="27"/>
+          <w:szCs w:val="27"/>
+          <w:lang w:val="en-US" w:eastAsia="vi-VN"/>
+        </w:rPr>
+      </w:pPr>
+      <w:r>
+        <w:rPr>
+          <w:rFonts w:ascii="Segoe UI" w:eastAsia="Times New Roman" w:hAnsi="Segoe UI" w:cs="Segoe UI"/>
+          <w:color w:val="292B2C"/>
+          <w:sz w:val="27"/>
+          <w:szCs w:val="27"/>
+          <w:lang w:eastAsia="vi-VN"/>
+        </w:rPr>
+        <w:t>Sau đó gộp branch mới vào master bằng câu l</w:t>
+      </w:r>
+      <w:r>
+        <w:rPr>
+          <w:rFonts w:ascii="Segoe UI" w:eastAsia="Times New Roman" w:hAnsi="Segoe UI" w:cs="Segoe UI"/>
+          <w:color w:val="292B2C"/>
+          <w:sz w:val="27"/>
+          <w:szCs w:val="27"/>
+          <w:lang w:val="en-US" w:eastAsia="vi-VN"/>
+        </w:rPr>
+        <w:t>ệnh:</w:t>
+      </w:r>
+    </w:p>
+    <w:p>
+      <w:pPr>
+        <w:rPr>
+          <w:rFonts w:ascii="Consolas" w:eastAsia="Times New Roman" w:hAnsi="Consolas" w:cs="Segoe UI"/>
+          <w:color w:val="292B2C"/>
+          <w:sz w:val="27"/>
+          <w:szCs w:val="27"/>
+          <w:highlight w:val="lightGray"/>
+          <w:lang w:eastAsia="vi-VN"/>
+        </w:rPr>
+      </w:pPr>
+      <w:r>
+        <w:rPr>
+          <w:rFonts w:ascii="Consolas" w:eastAsia="Times New Roman" w:hAnsi="Consolas" w:cs="Segoe UI"/>
+          <w:color w:val="292B2C"/>
+          <w:sz w:val="27"/>
+          <w:szCs w:val="27"/>
+          <w:highlight w:val="lightGray"/>
+          <w:lang w:eastAsia="vi-VN"/>
+        </w:rPr>
+        <w:t>git merge &lt;new_branch&gt;</w:t>
+      </w:r>
+    </w:p>
+    <w:p>
+      <w:pPr>
+        <w:rPr>
+          <w:rFonts w:ascii="Segoe UI" w:eastAsia="Times New Roman" w:hAnsi="Segoe UI" w:cs="Segoe UI"/>
+          <w:b/>
+          <w:bCs/>
+          <w:color w:val="292B2C"/>
+          <w:sz w:val="27"/>
+          <w:szCs w:val="27"/>
+          <w:lang w:eastAsia="vi-VN"/>
+        </w:rPr>
+      </w:pPr>
+      <w:r>
+        <w:rPr>
+          <w:rFonts w:ascii="Segoe UI" w:eastAsia="Times New Roman" w:hAnsi="Segoe UI" w:cs="Segoe UI"/>
+          <w:b/>
+          <w:bCs/>
+          <w:color w:val="292B2C"/>
+          <w:sz w:val="27"/>
+          <w:szCs w:val="27"/>
+          <w:lang w:eastAsia="vi-VN"/>
+        </w:rPr>
+        <w:t>Xem lại lịch sử commit</w:t>
+      </w:r>
+    </w:p>
+    <w:p>
+      <w:pPr>
+        <w:rPr>
+          <w:rFonts w:ascii="Segoe UI" w:eastAsia="Times New Roman" w:hAnsi="Segoe UI" w:cs="Segoe UI"/>
+          <w:color w:val="292B2C"/>
+          <w:sz w:val="27"/>
+          <w:szCs w:val="27"/>
+          <w:lang w:eastAsia="vi-VN"/>
+        </w:rPr>
+      </w:pPr>
+      <w:r>
+        <w:rPr>
+          <w:rFonts w:ascii="Segoe UI" w:eastAsia="Times New Roman" w:hAnsi="Segoe UI" w:cs="Segoe UI"/>
+          <w:color w:val="292B2C"/>
+          <w:sz w:val="27"/>
+          <w:szCs w:val="27"/>
+          <w:lang w:eastAsia="vi-VN"/>
+        </w:rPr>
+        <w:t>Nếu bạn muốn biết những thông tin(</w:t>
+      </w:r>
+      <w:r>
+        <w:rPr>
+          <w:rFonts w:ascii="Segoe UI" w:eastAsia="Times New Roman" w:hAnsi="Segoe UI" w:cs="Segoe UI"/>
+          <w:color w:val="292B2C"/>
+          <w:sz w:val="27"/>
+          <w:szCs w:val="27"/>
+          <w:lang w:eastAsia="vi-VN"/>
+        </w:rPr>
+        <w:t xml:space="preserve"> </w:t>
+      </w:r>
+      <w:r>
+        <w:rPr>
+          <w:rFonts w:ascii="Segoe UI" w:eastAsia="Times New Roman" w:hAnsi="Segoe UI" w:cs="Segoe UI"/>
+          <w:color w:val="292B2C"/>
+          <w:sz w:val="27"/>
+          <w:szCs w:val="27"/>
+          <w:lang w:eastAsia="vi-VN"/>
+        </w:rPr>
+        <w:t>người commit, ngày giờ, lời nhắn) của những lần commit</w:t>
+      </w:r>
+      <w:r>
+        <w:rPr>
+          <w:rFonts w:ascii="Segoe UI" w:eastAsia="Times New Roman" w:hAnsi="Segoe UI" w:cs="Segoe UI"/>
+          <w:color w:val="292B2C"/>
+          <w:sz w:val="27"/>
+          <w:szCs w:val="27"/>
+          <w:lang w:eastAsia="vi-VN"/>
+        </w:rPr>
+        <w:t xml:space="preserve"> đó thì bạn có thể sử dụng câu lệnh:</w:t>
+      </w:r>
+    </w:p>
+    <w:p>
+      <w:pPr>
+        <w:rPr>
+          <w:rFonts w:ascii="Consolas" w:eastAsia="Times New Roman" w:hAnsi="Consolas" w:cs="Segoe UI"/>
+          <w:color w:val="292B2C"/>
+          <w:sz w:val="27"/>
+          <w:szCs w:val="27"/>
+          <w:highlight w:val="lightGray"/>
+          <w:lang w:eastAsia="vi-VN"/>
+        </w:rPr>
+      </w:pPr>
+      <w:r>
+        <w:rPr>
+          <w:rFonts w:ascii="Consolas" w:eastAsia="Times New Roman" w:hAnsi="Consolas" w:cs="Segoe UI"/>
+          <w:color w:val="292B2C"/>
+          <w:sz w:val="27"/>
+          <w:szCs w:val="27"/>
+          <w:highlight w:val="lightGray"/>
+          <w:lang w:eastAsia="vi-VN"/>
+        </w:rPr>
+        <w:t>git log</w:t>
+      </w:r>
+    </w:p>
+    <w:p>
+      <w:pPr>
+        <w:rPr>
+          <w:rFonts w:ascii="Segoe UI" w:eastAsia="Times New Roman" w:hAnsi="Segoe UI" w:cs="Segoe UI"/>
+          <w:color w:val="292B2C"/>
+          <w:sz w:val="27"/>
+          <w:szCs w:val="27"/>
+          <w:lang w:eastAsia="vi-VN"/>
+        </w:rPr>
+      </w:pPr>
+      <w:r>
+        <w:rPr>
+          <w:rFonts w:ascii="Segoe UI" w:eastAsia="Times New Roman" w:hAnsi="Segoe UI" w:cs="Segoe UI"/>
+          <w:color w:val="292B2C"/>
+          <w:sz w:val="27"/>
+          <w:szCs w:val="27"/>
+          <w:lang w:eastAsia="vi-VN"/>
+        </w:rPr>
+        <w:t>B</w:t>
+      </w:r>
+      <w:r>
+        <w:rPr>
+          <w:rFonts w:ascii="Segoe UI" w:eastAsia="Times New Roman" w:hAnsi="Segoe UI" w:cs="Segoe UI"/>
+          <w:color w:val="292B2C"/>
+          <w:sz w:val="27"/>
+          <w:szCs w:val="27"/>
+          <w:lang w:eastAsia="vi-VN"/>
+        </w:rPr>
+        <w:t>ạn có thể thêm</w:t>
+      </w:r>
+      <w:r>
+        <w:rPr>
+          <w:rFonts w:ascii="Segoe UI" w:eastAsia="Times New Roman" w:hAnsi="Segoe UI" w:cs="Segoe UI"/>
+          <w:color w:val="292B2C"/>
+          <w:sz w:val="27"/>
+          <w:szCs w:val="27"/>
+          <w:lang w:eastAsia="vi-VN"/>
+        </w:rPr>
+        <w:t xml:space="preserve"> tham số</w:t>
+      </w:r>
+      <w:r>
+        <w:rPr>
+          <w:rFonts w:ascii="Segoe UI" w:eastAsia="Times New Roman" w:hAnsi="Segoe UI" w:cs="Segoe UI"/>
+          <w:color w:val="292B2C"/>
+          <w:sz w:val="27"/>
+          <w:szCs w:val="27"/>
+          <w:lang w:eastAsia="vi-VN"/>
+        </w:rPr>
+        <w:t xml:space="preserve"> -p vào để hiện chi tiết thông tin mỗi lần commit</w:t>
+      </w:r>
+      <w:r>
+        <w:rPr>
+          <w:rFonts w:ascii="Segoe UI" w:eastAsia="Times New Roman" w:hAnsi="Segoe UI" w:cs="Segoe UI"/>
+          <w:color w:val="292B2C"/>
+          <w:sz w:val="27"/>
+          <w:szCs w:val="27"/>
+          <w:lang w:eastAsia="vi-VN"/>
+        </w:rPr>
+        <w:t>:</w:t>
+      </w:r>
+    </w:p>
+    <w:p>
+      <w:pPr>
+        <w:rPr>
+          <w:rFonts w:ascii="Consolas" w:eastAsia="Times New Roman" w:hAnsi="Consolas" w:cs="Segoe UI"/>
+          <w:color w:val="292B2C"/>
+          <w:sz w:val="27"/>
+          <w:szCs w:val="27"/>
+          <w:highlight w:val="lightGray"/>
+          <w:lang w:eastAsia="vi-VN"/>
+        </w:rPr>
+      </w:pPr>
+      <w:r>
+        <w:rPr>
+          <w:rFonts w:ascii="Consolas" w:eastAsia="Times New Roman" w:hAnsi="Consolas" w:cs="Segoe UI"/>
+          <w:color w:val="292B2C"/>
+          <w:sz w:val="27"/>
+          <w:szCs w:val="27"/>
+          <w:highlight w:val="lightGray"/>
+          <w:lang w:eastAsia="vi-VN"/>
+        </w:rPr>
+        <w:t xml:space="preserve">git </w:t>
+      </w:r>
+      <w:r>
+        <w:rPr>
+          <w:rFonts w:ascii="Consolas" w:eastAsia="Times New Roman" w:hAnsi="Consolas" w:cs="Segoe UI"/>
+          <w:color w:val="292B2C"/>
+          <w:sz w:val="27"/>
+          <w:szCs w:val="27"/>
+          <w:highlight w:val="lightGray"/>
+          <w:lang w:eastAsia="vi-VN"/>
+        </w:rPr>
+        <w:t xml:space="preserve">log -p </w:t>
+      </w:r>
+      <w:r>
+        <w:rPr>
+          <w:rFonts w:ascii="Consolas" w:eastAsia="Times New Roman" w:hAnsi="Consolas" w:cs="Segoe UI"/>
+          <w:color w:val="292B2C"/>
+          <w:sz w:val="27"/>
+          <w:szCs w:val="27"/>
+          <w:highlight w:val="lightGray"/>
+          <w:lang w:eastAsia="vi-VN"/>
+        </w:rPr>
+        <w:t xml:space="preserve"> </w:t>
+      </w:r>
+    </w:p>
+    <w:p>
+      <w:pPr>
+        <w:rPr>
+          <w:rFonts w:ascii="Segoe UI" w:eastAsia="Times New Roman" w:hAnsi="Segoe UI" w:cs="Segoe UI"/>
+          <w:color w:val="292B2C"/>
+          <w:sz w:val="27"/>
+          <w:szCs w:val="27"/>
+          <w:lang w:eastAsia="vi-VN"/>
+        </w:rPr>
+      </w:pPr>
+      <w:r>
+        <w:rPr>
+          <w:rFonts w:ascii="Segoe UI" w:eastAsia="Times New Roman" w:hAnsi="Segoe UI" w:cs="Segoe UI"/>
+          <w:color w:val="292B2C"/>
+          <w:sz w:val="27"/>
+          <w:szCs w:val="27"/>
+          <w:lang w:eastAsia="vi-VN"/>
+        </w:rPr>
+        <w:t>Ngoài ra bạn có thể sử dụng thêm một số tuỳ chọn xem log khác để quá trình đọc log được tối ưu hơn:</w:t>
+      </w:r>
+    </w:p>
+    <w:p>
+      <w:pPr>
+        <w:rPr>
+          <w:rFonts w:ascii="Consolas" w:eastAsia="Times New Roman" w:hAnsi="Consolas" w:cs="Segoe UI"/>
+          <w:color w:val="292B2C"/>
+          <w:sz w:val="27"/>
+          <w:szCs w:val="27"/>
+          <w:lang w:eastAsia="vi-VN"/>
+        </w:rPr>
+      </w:pPr>
+      <w:r>
+        <w:rPr>
+          <w:rFonts w:ascii="Consolas" w:eastAsia="Times New Roman" w:hAnsi="Consolas" w:cs="Segoe UI"/>
+          <w:color w:val="292B2C"/>
+          <w:sz w:val="27"/>
+          <w:szCs w:val="27"/>
+          <w:highlight w:val="lightGray"/>
+          <w:lang w:eastAsia="vi-VN"/>
+        </w:rPr>
+        <w:t>--since, --after</w:t>
+      </w:r>
+      <w:r>
+        <w:rPr>
+          <w:rFonts w:ascii="Consolas" w:eastAsia="Times New Roman" w:hAnsi="Consolas" w:cs="Segoe UI"/>
+          <w:color w:val="292B2C"/>
+          <w:sz w:val="27"/>
+          <w:szCs w:val="27"/>
+          <w:lang w:eastAsia="vi-VN"/>
+        </w:rPr>
+        <w:t xml:space="preserve">: </w:t>
+      </w:r>
+      <w:r>
+        <w:rPr>
+          <w:rFonts w:ascii="Segoe UI" w:eastAsia="Times New Roman" w:hAnsi="Segoe UI" w:cs="Segoe UI"/>
+          <w:color w:val="292B2C"/>
+          <w:sz w:val="27"/>
+          <w:szCs w:val="27"/>
+          <w:lang w:eastAsia="vi-VN"/>
+        </w:rPr>
+        <w:t>Xem các lần commit kể từ ngày nhất định.</w:t>
+      </w:r>
+    </w:p>
+    <w:p>
+      <w:pPr>
+        <w:rPr>
+          <w:rFonts w:ascii="Consolas" w:eastAsia="Times New Roman" w:hAnsi="Consolas" w:cs="Segoe UI"/>
+          <w:color w:val="292B2C"/>
+          <w:sz w:val="27"/>
+          <w:szCs w:val="27"/>
+          <w:lang w:eastAsia="vi-VN"/>
+        </w:rPr>
+      </w:pPr>
+      <w:r>
+        <w:rPr>
+          <w:rFonts w:ascii="Consolas" w:eastAsia="Times New Roman" w:hAnsi="Consolas" w:cs="Segoe UI"/>
+          <w:color w:val="292B2C"/>
+          <w:sz w:val="27"/>
+          <w:szCs w:val="27"/>
+          <w:highlight w:val="lightGray"/>
+          <w:lang w:eastAsia="vi-VN"/>
+        </w:rPr>
+        <w:t>--until</w:t>
+      </w:r>
+      <w:r>
+        <w:rPr>
+          <w:rFonts w:ascii="Consolas" w:eastAsia="Times New Roman" w:hAnsi="Consolas" w:cs="Segoe UI"/>
+          <w:color w:val="292B2C"/>
+          <w:sz w:val="27"/>
+          <w:szCs w:val="27"/>
+          <w:lang w:eastAsia="vi-VN"/>
+        </w:rPr>
+        <w:t xml:space="preserve">: </w:t>
+      </w:r>
+      <w:r>
+        <w:rPr>
+          <w:rFonts w:ascii="Segoe UI" w:eastAsia="Times New Roman" w:hAnsi="Segoe UI" w:cs="Segoe UI"/>
+          <w:color w:val="292B2C"/>
+          <w:sz w:val="27"/>
+          <w:szCs w:val="27"/>
+          <w:lang w:eastAsia="vi-VN"/>
+        </w:rPr>
+        <w:t>Xem các lần commit trước từ ngày nhất định.</w:t>
+      </w:r>
+    </w:p>
+    <w:p>
+      <w:pPr>
+        <w:rPr>
+          <w:rFonts w:ascii="Consolas" w:eastAsia="Times New Roman" w:hAnsi="Consolas" w:cs="Segoe UI"/>
+          <w:color w:val="292B2C"/>
+          <w:sz w:val="27"/>
+          <w:szCs w:val="27"/>
+          <w:lang w:eastAsia="vi-VN"/>
+        </w:rPr>
+      </w:pPr>
+      <w:r>
+        <w:rPr>
+          <w:rFonts w:ascii="Consolas" w:eastAsia="Times New Roman" w:hAnsi="Consolas" w:cs="Segoe UI"/>
+          <w:color w:val="292B2C"/>
+          <w:sz w:val="27"/>
+          <w:szCs w:val="27"/>
+          <w:highlight w:val="lightGray"/>
+          <w:lang w:eastAsia="vi-VN"/>
+        </w:rPr>
+        <w:t>--author</w:t>
+      </w:r>
+      <w:r>
+        <w:rPr>
+          <w:rFonts w:ascii="Consolas" w:eastAsia="Times New Roman" w:hAnsi="Consolas" w:cs="Segoe UI"/>
+          <w:color w:val="292B2C"/>
+          <w:sz w:val="27"/>
+          <w:szCs w:val="27"/>
+          <w:lang w:eastAsia="vi-VN"/>
+        </w:rPr>
+        <w:t xml:space="preserve">: </w:t>
+      </w:r>
+      <w:r>
+        <w:rPr>
+          <w:rFonts w:ascii="Segoe UI" w:eastAsia="Times New Roman" w:hAnsi="Segoe UI" w:cs="Segoe UI"/>
+          <w:color w:val="292B2C"/>
+          <w:sz w:val="27"/>
+          <w:szCs w:val="27"/>
+          <w:lang w:eastAsia="vi-VN"/>
+        </w:rPr>
+        <w:t>Xem các lần commit của một người nào đó.</w:t>
+      </w:r>
+    </w:p>
+    <w:p>
+      <w:pPr>
+        <w:rPr>
+          <w:rFonts w:ascii="Consolas" w:eastAsia="Times New Roman" w:hAnsi="Consolas" w:cs="Segoe UI"/>
+          <w:color w:val="292B2C"/>
+          <w:sz w:val="27"/>
+          <w:szCs w:val="27"/>
+          <w:lang w:eastAsia="vi-VN"/>
+        </w:rPr>
+      </w:pPr>
+      <w:r>
+        <w:rPr>
+          <w:rFonts w:ascii="Consolas" w:eastAsia="Times New Roman" w:hAnsi="Consolas" w:cs="Segoe UI"/>
+          <w:color w:val="292B2C"/>
+          <w:sz w:val="27"/>
+          <w:szCs w:val="27"/>
+          <w:highlight w:val="lightGray"/>
+          <w:lang w:eastAsia="vi-VN"/>
+        </w:rPr>
+        <w:t>--grep</w:t>
+      </w:r>
+      <w:r>
+        <w:rPr>
+          <w:rFonts w:ascii="Consolas" w:eastAsia="Times New Roman" w:hAnsi="Consolas" w:cs="Segoe UI"/>
+          <w:color w:val="292B2C"/>
+          <w:sz w:val="27"/>
+          <w:szCs w:val="27"/>
+          <w:lang w:eastAsia="vi-VN"/>
+        </w:rPr>
+        <w:t xml:space="preserve">: </w:t>
+      </w:r>
+      <w:r>
+        <w:rPr>
+          <w:rFonts w:ascii="Segoe UI" w:eastAsia="Times New Roman" w:hAnsi="Segoe UI" w:cs="Segoe UI"/>
+          <w:color w:val="292B2C"/>
+          <w:sz w:val="27"/>
+          <w:szCs w:val="27"/>
+          <w:lang w:eastAsia="vi-VN"/>
+        </w:rPr>
+        <w:t>Lọc các chuỗi trong log và in ra.</w:t>
+      </w:r>
+    </w:p>
+    <w:p>
+      <w:pPr>
+        <w:rPr>
+          <w:rFonts w:ascii="Segoe UI" w:eastAsia="Times New Roman" w:hAnsi="Segoe UI" w:cs="Segoe UI"/>
+          <w:b/>
+          <w:bCs/>
+          <w:color w:val="292B2C"/>
+          <w:sz w:val="27"/>
+          <w:szCs w:val="27"/>
+          <w:lang w:eastAsia="vi-VN"/>
+        </w:rPr>
+      </w:pPr>
+      <w:r>
+        <w:rPr>
+          <w:rFonts w:ascii="Segoe UI" w:eastAsia="Times New Roman" w:hAnsi="Segoe UI" w:cs="Segoe UI"/>
+          <w:b/>
+          <w:bCs/>
+          <w:color w:val="292B2C"/>
+          <w:sz w:val="27"/>
+          <w:szCs w:val="27"/>
+          <w:lang w:eastAsia="vi-VN"/>
+        </w:rPr>
+        <w:t>Xem thay đổi trước khi push</w:t>
+      </w:r>
+    </w:p>
+    <w:p>
+      <w:pPr>
+        <w:rPr>
+          <w:rFonts w:ascii="Segoe UI" w:eastAsia="Times New Roman" w:hAnsi="Segoe UI" w:cs="Segoe UI"/>
+          <w:color w:val="292B2C"/>
+          <w:sz w:val="27"/>
+          <w:szCs w:val="27"/>
+          <w:lang w:eastAsia="vi-VN"/>
+        </w:rPr>
+      </w:pPr>
+      <w:r>
+        <w:rPr>
+          <w:rFonts w:ascii="Segoe UI" w:eastAsia="Times New Roman" w:hAnsi="Segoe UI" w:cs="Segoe UI"/>
+          <w:color w:val="292B2C"/>
+          <w:sz w:val="27"/>
+          <w:szCs w:val="27"/>
+          <w:lang w:eastAsia="vi-VN"/>
+        </w:rPr>
+        <w:t>Nếu bạn muốn biết có những thay đổi nào xảy ra giữa branch hiện tại và branch trước đó thì có thể sử dụng câu lệnh:</w:t>
+      </w:r>
+    </w:p>
+    <w:p>
+      <w:pPr>
+        <w:rPr>
+          <w:rFonts w:ascii="Consolas" w:eastAsia="Times New Roman" w:hAnsi="Consolas" w:cs="Segoe UI"/>
+          <w:color w:val="292B2C"/>
+          <w:sz w:val="27"/>
+          <w:szCs w:val="27"/>
+          <w:highlight w:val="lightGray"/>
+          <w:lang w:eastAsia="vi-VN"/>
+        </w:rPr>
+      </w:pPr>
+      <w:r>
+        <w:rPr>
+          <w:rFonts w:ascii="Consolas" w:eastAsia="Times New Roman" w:hAnsi="Consolas" w:cs="Segoe UI"/>
+          <w:color w:val="292B2C"/>
+          <w:sz w:val="27"/>
+          <w:szCs w:val="27"/>
+          <w:highlight w:val="lightGray"/>
+          <w:lang w:eastAsia="vi-VN"/>
+        </w:rPr>
+        <w:t>git diff</w:t>
+      </w:r>
+    </w:p>
+    <w:p>
+      <w:pPr>
+        <w:rPr>
+          <w:rFonts w:ascii="Segoe UI" w:eastAsia="Times New Roman" w:hAnsi="Segoe UI" w:cs="Segoe UI"/>
+          <w:b/>
+          <w:bCs/>
+          <w:color w:val="292B2C"/>
+          <w:sz w:val="27"/>
+          <w:szCs w:val="27"/>
+          <w:lang w:eastAsia="vi-VN"/>
+        </w:rPr>
+      </w:pPr>
+      <w:r>
+        <w:rPr>
+          <w:rFonts w:ascii="Segoe UI" w:eastAsia="Times New Roman" w:hAnsi="Segoe UI" w:cs="Segoe UI"/>
+          <w:b/>
+          <w:bCs/>
+          <w:color w:val="292B2C"/>
+          <w:sz w:val="27"/>
+          <w:szCs w:val="27"/>
+          <w:lang w:eastAsia="vi-VN"/>
+        </w:rPr>
+        <w:t>Gộp commit</w:t>
+      </w:r>
+    </w:p>
+    <w:p>
+      <w:pPr>
+        <w:rPr>
+          <w:rFonts w:ascii="Consolas" w:eastAsia="Times New Roman" w:hAnsi="Consolas" w:cs="Segoe UI"/>
+          <w:color w:val="292B2C"/>
+          <w:sz w:val="27"/>
+          <w:szCs w:val="27"/>
+          <w:highlight w:val="lightGray"/>
+          <w:lang w:eastAsia="vi-VN"/>
+        </w:rPr>
+      </w:pPr>
+      <w:r>
+        <w:rPr>
+          <w:rFonts w:ascii="Consolas" w:eastAsia="Times New Roman" w:hAnsi="Consolas" w:cs="Segoe UI"/>
+          <w:color w:val="292B2C"/>
+          <w:sz w:val="27"/>
+          <w:szCs w:val="27"/>
+          <w:highlight w:val="lightGray"/>
+          <w:lang w:eastAsia="vi-VN"/>
+        </w:rPr>
+        <w:t>git rebase -i HEAD~</w:t>
+      </w:r>
+      <w:r>
+        <w:rPr>
+          <w:rFonts w:ascii="Consolas" w:eastAsia="Times New Roman" w:hAnsi="Consolas" w:cs="Segoe UI"/>
+          <w:color w:val="292B2C"/>
+          <w:sz w:val="27"/>
+          <w:szCs w:val="27"/>
+          <w:lang w:eastAsia="vi-VN"/>
+        </w:rPr>
+        <w:t xml:space="preserve"> (</w:t>
+      </w:r>
+      <w:r>
+        <w:rPr>
+          <w:rFonts w:ascii="Segoe UI" w:eastAsia="Times New Roman" w:hAnsi="Segoe UI" w:cs="Segoe UI"/>
+          <w:color w:val="292B2C"/>
+          <w:sz w:val="27"/>
+          <w:szCs w:val="27"/>
+          <w:lang w:eastAsia="vi-VN"/>
+        </w:rPr>
+        <w:t>Sau</w:t>
+      </w:r>
+      <w:r>
+        <w:rPr>
+          <w:rFonts w:ascii="Segoe UI" w:eastAsia="Times New Roman" w:hAnsi="Segoe UI" w:cs="Segoe UI"/>
+          <w:color w:val="292B2C"/>
+          <w:sz w:val="27"/>
+          <w:szCs w:val="27"/>
+          <w:lang w:eastAsia="vi-VN"/>
+        </w:rPr>
+        <w:t xml:space="preserve"> dấu ~ là số commit bạn muốn gộp</w:t>
+      </w:r>
+      <w:r>
+        <w:rPr>
+          <w:rFonts w:ascii="Segoe UI" w:eastAsia="Times New Roman" w:hAnsi="Segoe UI" w:cs="Segoe UI"/>
+          <w:color w:val="292B2C"/>
+          <w:sz w:val="27"/>
+          <w:szCs w:val="27"/>
+          <w:lang w:eastAsia="vi-VN"/>
+        </w:rPr>
+        <w:t>)</w:t>
+      </w:r>
+    </w:p>
+    <w:p>
+      <w:pPr>
+        <w:rPr>
+          <w:rFonts w:ascii="Segoe UI" w:eastAsia="Times New Roman" w:hAnsi="Segoe UI" w:cs="Segoe UI"/>
+          <w:color w:val="292B2C"/>
+          <w:sz w:val="27"/>
+          <w:szCs w:val="27"/>
+          <w:lang w:eastAsia="vi-VN"/>
+        </w:rPr>
+      </w:pPr>
+      <w:r>
+        <w:rPr>
+          <w:rFonts w:ascii="Segoe UI" w:eastAsia="Times New Roman" w:hAnsi="Segoe UI" w:cs="Segoe UI"/>
+          <w:color w:val="292B2C"/>
+          <w:sz w:val="27"/>
+          <w:szCs w:val="27"/>
+          <w:lang w:eastAsia="vi-VN"/>
+        </w:rPr>
+        <w:t>Một cửa sổ trình soạn thảo sẽ hiện ra sau khi bạn gõ câu lệnh</w:t>
+      </w:r>
+      <w:r>
+        <w:rPr>
+          <w:rFonts w:ascii="Segoe UI" w:eastAsia="Times New Roman" w:hAnsi="Segoe UI" w:cs="Segoe UI"/>
+          <w:color w:val="292B2C"/>
+          <w:sz w:val="27"/>
+          <w:szCs w:val="27"/>
+          <w:lang w:eastAsia="vi-VN"/>
+        </w:rPr>
+        <w:t>. Thay đổi ký tự pick của dòng các dòng sau dòng đầu thành s rồi lưu lại/kết thúc. Khi đó, trình soạn thảo để chỉnh sửa giải thích commit thiết lập cho commit sau khi đã tổng hợp sẽ được hiển thị, nên hãy chỉnh sửa lưu lại/kết thúc.</w:t>
       </w:r>
       <w:bookmarkStart w:id="0" w:name="_GoBack"/>
       <w:bookmarkEnd w:id="0"/>
-      <w:r>
-        <w:rPr>
-          <w:rFonts w:ascii="Segoe UI" w:eastAsia="Times New Roman" w:hAnsi="Segoe UI" w:cs="Segoe UI"/>
-          <w:color w:val="292B2C"/>
-          <w:sz w:val="27"/>
-          <w:szCs w:val="27"/>
-          <w:lang w:eastAsia="vi-VN"/>
-        </w:rPr>
-        <w:t>ter). Trước tiên, cần phải checkout ra khỏi branch hiện tại cần gộp để vào branch master, sau đó thì dùng lệnh merge để ghép branch mới vào master:</w:t>
-      </w:r>
-    </w:p>
-    <w:p>
-      <w:pPr>
-        <w:rPr>
-          <w:rFonts w:ascii="Consolas" w:eastAsia="Times New Roman" w:hAnsi="Consolas" w:cs="Segoe UI"/>
-          <w:color w:val="292B2C"/>
-          <w:sz w:val="27"/>
-          <w:szCs w:val="27"/>
-          <w:highlight w:val="lightGray"/>
-          <w:lang w:eastAsia="vi-VN"/>
-        </w:rPr>
-      </w:pPr>
-      <w:r>
-        <w:rPr>
-          <w:rFonts w:ascii="Consolas" w:eastAsia="Times New Roman" w:hAnsi="Consolas" w:cs="Segoe UI"/>
-          <w:color w:val="292B2C"/>
-          <w:sz w:val="27"/>
-          <w:szCs w:val="27"/>
-          <w:highlight w:val="lightGray"/>
-          <w:lang w:eastAsia="vi-VN"/>
-        </w:rPr>
-        <w:t>git checkout master</w:t>
-      </w:r>
-    </w:p>
-    <w:p>
-      <w:pPr>
-        <w:rPr>
-          <w:rFonts w:ascii="Consolas" w:eastAsia="Times New Roman" w:hAnsi="Consolas" w:cs="Segoe UI"/>
-          <w:color w:val="292B2C"/>
-          <w:sz w:val="27"/>
-          <w:szCs w:val="27"/>
-          <w:highlight w:val="lightGray"/>
-          <w:lang w:eastAsia="vi-VN"/>
-        </w:rPr>
-      </w:pPr>
-      <w:r>
-        <w:rPr>
-          <w:rFonts w:ascii="Consolas" w:eastAsia="Times New Roman" w:hAnsi="Consolas" w:cs="Segoe UI"/>
-          <w:color w:val="292B2C"/>
-          <w:sz w:val="27"/>
-          <w:szCs w:val="27"/>
-          <w:highlight w:val="lightGray"/>
-          <w:lang w:eastAsia="vi-VN"/>
-        </w:rPr>
-        <w:t>git merge &lt;new_branch&gt;</w:t>
-      </w:r>
     </w:p>
     <w:p>
       <w:pPr>
@@ -1382,495 +2320,34 @@
           <w:szCs w:val="27"/>
           <w:lang w:eastAsia="vi-VN"/>
         </w:rPr>
-        <w:t>Xem lại lịch sử commit</w:t>
-      </w:r>
-    </w:p>
-    <w:p>
-      <w:pPr>
-        <w:rPr>
-          <w:rFonts w:ascii="Consolas" w:eastAsia="Times New Roman" w:hAnsi="Consolas" w:cs="Segoe UI"/>
-          <w:color w:val="292B2C"/>
-          <w:sz w:val="27"/>
-          <w:szCs w:val="27"/>
-          <w:highlight w:val="lightGray"/>
-          <w:lang w:eastAsia="vi-VN"/>
-        </w:rPr>
-      </w:pPr>
-      <w:r>
-        <w:rPr>
-          <w:rFonts w:ascii="Consolas" w:eastAsia="Times New Roman" w:hAnsi="Consolas" w:cs="Segoe UI"/>
-          <w:color w:val="292B2C"/>
-          <w:sz w:val="27"/>
-          <w:szCs w:val="27"/>
-          <w:highlight w:val="lightGray"/>
-          <w:lang w:eastAsia="vi-VN"/>
-        </w:rPr>
         <w:lastRenderedPageBreak/>
-        <w:t>git log</w:t>
-      </w:r>
-    </w:p>
-    <w:p>
-      <w:pPr>
-        <w:rPr>
-          <w:rFonts w:ascii="Segoe UI" w:eastAsia="Times New Roman" w:hAnsi="Segoe UI" w:cs="Segoe UI"/>
-          <w:color w:val="292B2C"/>
-          <w:sz w:val="27"/>
-          <w:szCs w:val="27"/>
-          <w:lang w:eastAsia="vi-VN"/>
-        </w:rPr>
-      </w:pPr>
-      <w:r>
-        <w:rPr>
-          <w:rFonts w:ascii="Segoe UI" w:eastAsia="Times New Roman" w:hAnsi="Segoe UI" w:cs="Segoe UI"/>
-          <w:color w:val="292B2C"/>
-          <w:sz w:val="27"/>
-          <w:szCs w:val="27"/>
-          <w:lang w:eastAsia="vi-VN"/>
-        </w:rPr>
-        <w:t>Lệnh git log sẽ cho bạn biết về người commit, ngày giờ, message của những lần commit đó.</w:t>
-      </w:r>
-    </w:p>
-    <w:p>
-      <w:pPr>
-        <w:rPr>
-          <w:rFonts w:ascii="Segoe UI" w:eastAsia="Times New Roman" w:hAnsi="Segoe UI" w:cs="Segoe UI"/>
-          <w:color w:val="292B2C"/>
-          <w:sz w:val="27"/>
-          <w:szCs w:val="27"/>
-          <w:lang w:eastAsia="vi-VN"/>
-        </w:rPr>
-      </w:pPr>
-      <w:r>
-        <w:rPr>
-          <w:rFonts w:ascii="Segoe UI" w:eastAsia="Times New Roman" w:hAnsi="Segoe UI" w:cs="Segoe UI"/>
-          <w:color w:val="292B2C"/>
-          <w:sz w:val="27"/>
-          <w:szCs w:val="27"/>
-          <w:lang w:eastAsia="vi-VN"/>
-        </w:rPr>
-        <w:t>B</w:t>
-      </w:r>
-      <w:r>
-        <w:rPr>
-          <w:rFonts w:ascii="Segoe UI" w:eastAsia="Times New Roman" w:hAnsi="Segoe UI" w:cs="Segoe UI"/>
-          <w:color w:val="292B2C"/>
-          <w:sz w:val="27"/>
-          <w:szCs w:val="27"/>
-          <w:lang w:eastAsia="vi-VN"/>
-        </w:rPr>
-        <w:t>ạn có thể thêm -p vào để hiện chi tiết thông tin mỗi lần commit</w:t>
-      </w:r>
-      <w:r>
-        <w:rPr>
-          <w:rFonts w:ascii="Segoe UI" w:eastAsia="Times New Roman" w:hAnsi="Segoe UI" w:cs="Segoe UI"/>
-          <w:color w:val="292B2C"/>
-          <w:sz w:val="27"/>
-          <w:szCs w:val="27"/>
-          <w:lang w:eastAsia="vi-VN"/>
-        </w:rPr>
-        <w:t>:</w:t>
-      </w:r>
-    </w:p>
-    <w:p>
-      <w:pPr>
-        <w:rPr>
-          <w:rFonts w:ascii="Consolas" w:eastAsia="Times New Roman" w:hAnsi="Consolas" w:cs="Segoe UI"/>
-          <w:color w:val="292B2C"/>
-          <w:sz w:val="27"/>
-          <w:szCs w:val="27"/>
-          <w:highlight w:val="lightGray"/>
-          <w:lang w:eastAsia="vi-VN"/>
-        </w:rPr>
-      </w:pPr>
-      <w:r>
-        <w:rPr>
-          <w:rFonts w:ascii="Consolas" w:eastAsia="Times New Roman" w:hAnsi="Consolas" w:cs="Segoe UI"/>
-          <w:color w:val="292B2C"/>
-          <w:sz w:val="27"/>
-          <w:szCs w:val="27"/>
-          <w:highlight w:val="lightGray"/>
-          <w:lang w:eastAsia="vi-VN"/>
-        </w:rPr>
-        <w:t xml:space="preserve">git </w:t>
-      </w:r>
-      <w:r>
-        <w:rPr>
-          <w:rFonts w:ascii="Consolas" w:eastAsia="Times New Roman" w:hAnsi="Consolas" w:cs="Segoe UI"/>
-          <w:color w:val="292B2C"/>
-          <w:sz w:val="27"/>
-          <w:szCs w:val="27"/>
-          <w:highlight w:val="lightGray"/>
-          <w:lang w:eastAsia="vi-VN"/>
-        </w:rPr>
-        <w:t xml:space="preserve">log -p </w:t>
-      </w:r>
-      <w:r>
-        <w:rPr>
-          <w:rFonts w:ascii="Consolas" w:eastAsia="Times New Roman" w:hAnsi="Consolas" w:cs="Segoe UI"/>
-          <w:color w:val="292B2C"/>
-          <w:sz w:val="27"/>
-          <w:szCs w:val="27"/>
-          <w:highlight w:val="lightGray"/>
-          <w:lang w:eastAsia="vi-VN"/>
-        </w:rPr>
-        <w:t xml:space="preserve"> </w:t>
-      </w:r>
-    </w:p>
-    <w:p>
-      <w:pPr>
-        <w:rPr>
-          <w:rFonts w:ascii="Consolas" w:eastAsia="Times New Roman" w:hAnsi="Consolas" w:cs="Segoe UI"/>
-          <w:color w:val="292B2C"/>
-          <w:sz w:val="27"/>
-          <w:szCs w:val="27"/>
-          <w:lang w:eastAsia="vi-VN"/>
-        </w:rPr>
-      </w:pPr>
-      <w:r>
-        <w:rPr>
-          <w:rFonts w:ascii="Consolas" w:eastAsia="Times New Roman" w:hAnsi="Consolas" w:cs="Segoe UI"/>
-          <w:color w:val="292B2C"/>
-          <w:sz w:val="27"/>
-          <w:szCs w:val="27"/>
-          <w:lang w:eastAsia="vi-VN"/>
-        </w:rPr>
-        <w:t>Ngoài ra bạn có thể sử dụng thêm một số tuỳ chọn xem log khác để quá trình đọc log được tối ưu hơn:</w:t>
-      </w:r>
-    </w:p>
-    <w:p>
-      <w:pPr>
-        <w:rPr>
-          <w:rFonts w:ascii="Consolas" w:eastAsia="Times New Roman" w:hAnsi="Consolas" w:cs="Segoe UI"/>
-          <w:color w:val="292B2C"/>
-          <w:sz w:val="27"/>
-          <w:szCs w:val="27"/>
-          <w:lang w:eastAsia="vi-VN"/>
-        </w:rPr>
-      </w:pPr>
-      <w:r>
-        <w:rPr>
-          <w:rFonts w:ascii="Consolas" w:eastAsia="Times New Roman" w:hAnsi="Consolas" w:cs="Segoe UI"/>
-          <w:color w:val="292B2C"/>
-          <w:sz w:val="27"/>
-          <w:szCs w:val="27"/>
-          <w:highlight w:val="lightGray"/>
-          <w:lang w:eastAsia="vi-VN"/>
-        </w:rPr>
-        <w:t>--since, --after</w:t>
-      </w:r>
-      <w:r>
-        <w:rPr>
-          <w:rFonts w:ascii="Consolas" w:eastAsia="Times New Roman" w:hAnsi="Consolas" w:cs="Segoe UI"/>
-          <w:color w:val="292B2C"/>
-          <w:sz w:val="27"/>
-          <w:szCs w:val="27"/>
-          <w:lang w:eastAsia="vi-VN"/>
-        </w:rPr>
-        <w:t xml:space="preserve">: </w:t>
-      </w:r>
-      <w:r>
-        <w:rPr>
-          <w:rFonts w:ascii="Segoe UI" w:eastAsia="Times New Roman" w:hAnsi="Segoe UI" w:cs="Segoe UI"/>
-          <w:color w:val="292B2C"/>
-          <w:sz w:val="27"/>
-          <w:szCs w:val="27"/>
-          <w:lang w:eastAsia="vi-VN"/>
-        </w:rPr>
-        <w:t>Xem các lần commit kể từ ngày nhất định.</w:t>
-      </w:r>
-    </w:p>
-    <w:p>
-      <w:pPr>
-        <w:rPr>
-          <w:rFonts w:ascii="Consolas" w:eastAsia="Times New Roman" w:hAnsi="Consolas" w:cs="Segoe UI"/>
-          <w:color w:val="292B2C"/>
-          <w:sz w:val="27"/>
-          <w:szCs w:val="27"/>
-          <w:lang w:eastAsia="vi-VN"/>
-        </w:rPr>
-      </w:pPr>
-      <w:r>
-        <w:rPr>
-          <w:rFonts w:ascii="Consolas" w:eastAsia="Times New Roman" w:hAnsi="Consolas" w:cs="Segoe UI"/>
-          <w:color w:val="292B2C"/>
-          <w:sz w:val="27"/>
-          <w:szCs w:val="27"/>
-          <w:highlight w:val="lightGray"/>
-          <w:lang w:eastAsia="vi-VN"/>
-        </w:rPr>
-        <w:t>--until</w:t>
-      </w:r>
-      <w:r>
-        <w:rPr>
-          <w:rFonts w:ascii="Consolas" w:eastAsia="Times New Roman" w:hAnsi="Consolas" w:cs="Segoe UI"/>
-          <w:color w:val="292B2C"/>
-          <w:sz w:val="27"/>
-          <w:szCs w:val="27"/>
-          <w:lang w:eastAsia="vi-VN"/>
-        </w:rPr>
-        <w:t xml:space="preserve">: </w:t>
-      </w:r>
-      <w:r>
-        <w:rPr>
-          <w:rFonts w:ascii="Segoe UI" w:eastAsia="Times New Roman" w:hAnsi="Segoe UI" w:cs="Segoe UI"/>
-          <w:color w:val="292B2C"/>
-          <w:sz w:val="27"/>
-          <w:szCs w:val="27"/>
-          <w:lang w:eastAsia="vi-VN"/>
-        </w:rPr>
-        <w:t>Xem các lần commit trước từ ngày nhất định.</w:t>
-      </w:r>
-    </w:p>
-    <w:p>
-      <w:pPr>
-        <w:rPr>
-          <w:rFonts w:ascii="Consolas" w:eastAsia="Times New Roman" w:hAnsi="Consolas" w:cs="Segoe UI"/>
-          <w:color w:val="292B2C"/>
-          <w:sz w:val="27"/>
-          <w:szCs w:val="27"/>
-          <w:lang w:eastAsia="vi-VN"/>
-        </w:rPr>
-      </w:pPr>
-      <w:r>
-        <w:rPr>
-          <w:rFonts w:ascii="Consolas" w:eastAsia="Times New Roman" w:hAnsi="Consolas" w:cs="Segoe UI"/>
-          <w:color w:val="292B2C"/>
-          <w:sz w:val="27"/>
-          <w:szCs w:val="27"/>
-          <w:highlight w:val="lightGray"/>
-          <w:lang w:eastAsia="vi-VN"/>
-        </w:rPr>
-        <w:t>--author</w:t>
-      </w:r>
-      <w:r>
-        <w:rPr>
-          <w:rFonts w:ascii="Consolas" w:eastAsia="Times New Roman" w:hAnsi="Consolas" w:cs="Segoe UI"/>
-          <w:color w:val="292B2C"/>
-          <w:sz w:val="27"/>
-          <w:szCs w:val="27"/>
-          <w:lang w:eastAsia="vi-VN"/>
-        </w:rPr>
-        <w:t xml:space="preserve">: </w:t>
-      </w:r>
-      <w:r>
-        <w:rPr>
-          <w:rFonts w:ascii="Segoe UI" w:eastAsia="Times New Roman" w:hAnsi="Segoe UI" w:cs="Segoe UI"/>
-          <w:color w:val="292B2C"/>
-          <w:sz w:val="27"/>
-          <w:szCs w:val="27"/>
-          <w:lang w:eastAsia="vi-VN"/>
-        </w:rPr>
-        <w:t>Xem các lần commit của một người nào đó.</w:t>
-      </w:r>
-    </w:p>
-    <w:p>
-      <w:pPr>
-        <w:rPr>
-          <w:rFonts w:ascii="Consolas" w:eastAsia="Times New Roman" w:hAnsi="Consolas" w:cs="Segoe UI"/>
-          <w:color w:val="292B2C"/>
-          <w:sz w:val="27"/>
-          <w:szCs w:val="27"/>
-          <w:lang w:eastAsia="vi-VN"/>
-        </w:rPr>
-      </w:pPr>
-      <w:r>
-        <w:rPr>
-          <w:rFonts w:ascii="Consolas" w:eastAsia="Times New Roman" w:hAnsi="Consolas" w:cs="Segoe UI"/>
-          <w:color w:val="292B2C"/>
-          <w:sz w:val="27"/>
-          <w:szCs w:val="27"/>
-          <w:highlight w:val="lightGray"/>
-          <w:lang w:eastAsia="vi-VN"/>
-        </w:rPr>
-        <w:t>--grep</w:t>
-      </w:r>
-      <w:r>
-        <w:rPr>
-          <w:rFonts w:ascii="Consolas" w:eastAsia="Times New Roman" w:hAnsi="Consolas" w:cs="Segoe UI"/>
-          <w:color w:val="292B2C"/>
-          <w:sz w:val="27"/>
-          <w:szCs w:val="27"/>
-          <w:lang w:eastAsia="vi-VN"/>
-        </w:rPr>
-        <w:t xml:space="preserve">: </w:t>
-      </w:r>
-      <w:r>
-        <w:rPr>
-          <w:rFonts w:ascii="Segoe UI" w:eastAsia="Times New Roman" w:hAnsi="Segoe UI" w:cs="Segoe UI"/>
-          <w:color w:val="292B2C"/>
-          <w:sz w:val="27"/>
-          <w:szCs w:val="27"/>
-          <w:lang w:eastAsia="vi-VN"/>
-        </w:rPr>
-        <w:t>Lọc các chuỗi trong log và in ra.</w:t>
-      </w:r>
-    </w:p>
-    <w:p>
-      <w:pPr>
-        <w:rPr>
-          <w:rFonts w:ascii="Segoe UI" w:eastAsia="Times New Roman" w:hAnsi="Segoe UI" w:cs="Segoe UI"/>
-          <w:b/>
-          <w:bCs/>
-          <w:color w:val="292B2C"/>
-          <w:sz w:val="27"/>
-          <w:szCs w:val="27"/>
-          <w:lang w:eastAsia="vi-VN"/>
-        </w:rPr>
-      </w:pPr>
-      <w:r>
-        <w:rPr>
-          <w:rFonts w:ascii="Segoe UI" w:eastAsia="Times New Roman" w:hAnsi="Segoe UI" w:cs="Segoe UI"/>
-          <w:b/>
-          <w:bCs/>
-          <w:color w:val="292B2C"/>
-          <w:sz w:val="27"/>
-          <w:szCs w:val="27"/>
-          <w:lang w:eastAsia="vi-VN"/>
-        </w:rPr>
-        <w:t>Xem thay đổi trước khi push</w:t>
-      </w:r>
-    </w:p>
-    <w:p>
-      <w:pPr>
-        <w:rPr>
-          <w:rFonts w:ascii="Consolas" w:eastAsia="Times New Roman" w:hAnsi="Consolas" w:cs="Segoe UI"/>
-          <w:color w:val="292B2C"/>
-          <w:sz w:val="27"/>
-          <w:szCs w:val="27"/>
-          <w:highlight w:val="lightGray"/>
-          <w:lang w:eastAsia="vi-VN"/>
-        </w:rPr>
-      </w:pPr>
-      <w:r>
-        <w:rPr>
-          <w:rFonts w:ascii="Consolas" w:eastAsia="Times New Roman" w:hAnsi="Consolas" w:cs="Segoe UI"/>
-          <w:color w:val="292B2C"/>
-          <w:sz w:val="27"/>
-          <w:szCs w:val="27"/>
-          <w:highlight w:val="lightGray"/>
-          <w:lang w:eastAsia="vi-VN"/>
-        </w:rPr>
-        <w:t>git diff</w:t>
-      </w:r>
-    </w:p>
-    <w:p>
-      <w:pPr>
-        <w:rPr>
-          <w:rFonts w:ascii="Segoe UI" w:eastAsia="Times New Roman" w:hAnsi="Segoe UI" w:cs="Segoe UI"/>
-          <w:color w:val="292B2C"/>
-          <w:sz w:val="27"/>
-          <w:szCs w:val="27"/>
-          <w:lang w:eastAsia="vi-VN"/>
-        </w:rPr>
-      </w:pPr>
-      <w:r>
-        <w:rPr>
-          <w:rFonts w:ascii="Segoe UI" w:eastAsia="Times New Roman" w:hAnsi="Segoe UI" w:cs="Segoe UI"/>
-          <w:color w:val="292B2C"/>
-          <w:sz w:val="27"/>
-          <w:szCs w:val="27"/>
-          <w:lang w:eastAsia="vi-VN"/>
-        </w:rPr>
-        <w:t>Lệnh này giúp bạn biết những gì đã được thay đổi giữa nhánh hiện tại và nhánh trước nó.</w:t>
-      </w:r>
-    </w:p>
-    <w:p>
-      <w:pPr>
-        <w:rPr>
-          <w:rFonts w:ascii="Segoe UI" w:eastAsia="Times New Roman" w:hAnsi="Segoe UI" w:cs="Segoe UI"/>
-          <w:b/>
-          <w:bCs/>
-          <w:color w:val="292B2C"/>
-          <w:sz w:val="27"/>
-          <w:szCs w:val="27"/>
-          <w:lang w:eastAsia="vi-VN"/>
-        </w:rPr>
-      </w:pPr>
-      <w:r>
-        <w:rPr>
-          <w:rFonts w:ascii="Segoe UI" w:eastAsia="Times New Roman" w:hAnsi="Segoe UI" w:cs="Segoe UI"/>
-          <w:b/>
-          <w:bCs/>
-          <w:color w:val="292B2C"/>
-          <w:sz w:val="27"/>
-          <w:szCs w:val="27"/>
-          <w:lang w:eastAsia="vi-VN"/>
-        </w:rPr>
-        <w:t>Gộp commit</w:t>
-      </w:r>
-    </w:p>
-    <w:p>
-      <w:pPr>
-        <w:rPr>
-          <w:rFonts w:ascii="Consolas" w:eastAsia="Times New Roman" w:hAnsi="Consolas" w:cs="Segoe UI"/>
-          <w:color w:val="292B2C"/>
-          <w:sz w:val="27"/>
-          <w:szCs w:val="27"/>
-          <w:highlight w:val="lightGray"/>
-          <w:lang w:eastAsia="vi-VN"/>
-        </w:rPr>
-      </w:pPr>
-      <w:r>
-        <w:rPr>
-          <w:rFonts w:ascii="Consolas" w:eastAsia="Times New Roman" w:hAnsi="Consolas" w:cs="Segoe UI"/>
-          <w:color w:val="292B2C"/>
-          <w:sz w:val="27"/>
-          <w:szCs w:val="27"/>
-          <w:highlight w:val="lightGray"/>
-          <w:lang w:eastAsia="vi-VN"/>
-        </w:rPr>
-        <w:t>git rebase -i HEAD~</w:t>
-      </w:r>
-    </w:p>
-    <w:p>
-      <w:pPr>
-        <w:rPr>
-          <w:rFonts w:ascii="Segoe UI" w:eastAsia="Times New Roman" w:hAnsi="Segoe UI" w:cs="Segoe UI"/>
-          <w:color w:val="292B2C"/>
-          <w:sz w:val="27"/>
-          <w:szCs w:val="27"/>
-          <w:lang w:eastAsia="vi-VN"/>
-        </w:rPr>
-      </w:pPr>
-      <w:r>
-        <w:rPr>
-          <w:rFonts w:ascii="Segoe UI" w:eastAsia="Times New Roman" w:hAnsi="Segoe UI" w:cs="Segoe UI"/>
-          <w:color w:val="292B2C"/>
-          <w:sz w:val="27"/>
-          <w:szCs w:val="27"/>
-          <w:lang w:eastAsia="vi-VN"/>
-        </w:rPr>
-        <w:t>Sau dấu ~ là số commit bạn muốn gộp. Sau khi gõ lệnh này một cửa sổ trình soạn thảo hiện ra. Thay đổi ký tự pick của dòng các dòng sau dòng đầu thành s rồi lưu lại/kết thúc. Khi đó, trình soạn thảo để chỉnh sửa giải thích commit thiết lập cho commit sau khi đã tổng hợp sẽ được hiển thị, nên hãy chỉnh sửa lưu lại/kết thúc.</w:t>
-      </w:r>
-    </w:p>
-    <w:p>
-      <w:pPr>
-        <w:rPr>
-          <w:rFonts w:ascii="Segoe UI" w:eastAsia="Times New Roman" w:hAnsi="Segoe UI" w:cs="Segoe UI"/>
-          <w:b/>
-          <w:bCs/>
-          <w:color w:val="292B2C"/>
-          <w:sz w:val="27"/>
-          <w:szCs w:val="27"/>
-          <w:lang w:eastAsia="vi-VN"/>
-        </w:rPr>
-      </w:pPr>
-      <w:r>
-        <w:rPr>
-          <w:rFonts w:ascii="Segoe UI" w:eastAsia="Times New Roman" w:hAnsi="Segoe UI" w:cs="Segoe UI"/>
-          <w:b/>
-          <w:bCs/>
-          <w:color w:val="292B2C"/>
-          <w:sz w:val="27"/>
-          <w:szCs w:val="27"/>
-          <w:lang w:eastAsia="vi-VN"/>
-        </w:rPr>
         <w:t>Pull từ remote repository</w:t>
       </w:r>
     </w:p>
     <w:p>
       <w:pPr>
         <w:rPr>
+          <w:rFonts w:ascii="Segoe UI" w:eastAsia="Times New Roman" w:hAnsi="Segoe UI" w:cs="Segoe UI"/>
+          <w:color w:val="292B2C"/>
+          <w:sz w:val="27"/>
+          <w:szCs w:val="27"/>
+          <w:lang w:eastAsia="vi-VN"/>
+        </w:rPr>
+      </w:pPr>
+      <w:r>
+        <w:rPr>
+          <w:rFonts w:ascii="Segoe UI" w:eastAsia="Times New Roman" w:hAnsi="Segoe UI" w:cs="Segoe UI"/>
+          <w:color w:val="292B2C"/>
+          <w:sz w:val="27"/>
+          <w:szCs w:val="27"/>
+          <w:lang w:eastAsia="vi-VN"/>
+        </w:rPr>
+        <w:t>Khi bạn muốn gộp những thay đổi mới trên server với nhánh hiện tại trên máy tính bạn thì sử dụng câu lệnh</w:t>
+      </w:r>
+    </w:p>
+    <w:p>
+      <w:pPr>
+        <w:rPr>
           <w:rFonts w:ascii="Consolas" w:eastAsia="Times New Roman" w:hAnsi="Consolas" w:cs="Segoe UI"/>
           <w:color w:val="292B2C"/>
           <w:sz w:val="27"/>
@@ -1913,18 +2390,7 @@
         <w:t xml:space="preserve"> master</w:t>
       </w:r>
     </w:p>
-    <w:p>
-      <w:r>
-        <w:rPr>
-          <w:rFonts w:ascii="Segoe UI" w:eastAsia="Times New Roman" w:hAnsi="Segoe UI" w:cs="Segoe UI"/>
-          <w:color w:val="292B2C"/>
-          <w:sz w:val="27"/>
-          <w:szCs w:val="27"/>
-          <w:lang w:eastAsia="vi-VN"/>
-        </w:rPr>
-        <w:t>Lệnh trên sẽ gộp những thay đổi mới kéo về từ máy chủ từ xa với nhánh hiện tại trên máy local.</w:t>
-      </w:r>
-    </w:p>
+    <w:p/>
     <w:sectPr>
       <w:pgSz w:w="12240" w:h="15840"/>
       <w:pgMar w:top="851" w:right="616" w:bottom="993" w:left="709" w:header="720" w:footer="720" w:gutter="0"/>
@@ -1938,6 +2404,119 @@
 <file path=word/numbering.xml><?xml version="1.0" encoding="utf-8"?>
 <w:numbering xmlns:wpc="http://schemas.microsoft.com/office/word/2010/wordprocessingCanvas" xmlns:cx="http://schemas.microsoft.com/office/drawing/2014/chartex" xmlns:cx1="http://schemas.microsoft.com/office/drawing/2015/9/8/chartex" xmlns:cx2="http://schemas.microsoft.com/office/drawing/2015/10/21/chartex" xmlns:cx3="http://schemas.microsoft.com/office/drawing/2016/5/9/chartex" xmlns:cx4="http://schemas.microsoft.com/office/drawing/2016/5/10/chartex" xmlns:cx5="http://schemas.microsoft.com/office/drawing/2016/5/11/chartex" xmlns:cx6="http://schemas.microsoft.com/office/drawing/2016/5/12/chartex" xmlns:cx7="http://schemas.microsoft.com/office/drawing/2016/5/13/chartex" xmlns:cx8="http://schemas.microsoft.com/office/drawing/2016/5/14/chartex" xmlns:mc="http://schemas.openxmlformats.org/markup-compatibility/2006" xmlns:aink="http://schemas.microsoft.com/office/drawing/2016/ink" xmlns:am3d="http://schemas.microsoft.com/office/drawing/2017/model3d" xmlns:o="urn:schemas-microsoft-com:office:office" xmlns:r="http://schemas.openxmlformats.org/officeDocument/2006/relationships" xmlns:m="http://schemas.openxmlformats.org/officeDocument/2006/math" xmlns:v="urn:schemas-microsoft-com:vml" xmlns:wp14="http://schemas.microsoft.com/office/word/2010/wordprocessingDrawing" xmlns:wp="http://schemas.openxmlformats.org/drawingml/2006/wordprocessingDrawing" xmlns:w10="urn:schemas-microsoft-com:office:word" xmlns:w="http://schemas.openxmlformats.org/wordprocessingml/2006/main" xmlns:w14="http://schemas.microsoft.com/office/word/2010/wordml" xmlns:w15="http://schemas.microsoft.com/office/word/2012/wordml" xmlns:w16cid="http://schemas.microsoft.com/office/word/2016/wordml/cid" xmlns:w16se="http://schemas.microsoft.com/office/word/2015/wordml/symex" xmlns:wpg="http://schemas.microsoft.com/office/word/2010/wordprocessingGroup" xmlns:wpi="http://schemas.microsoft.com/office/word/2010/wordprocessingInk" xmlns:wne="http://schemas.microsoft.com/office/word/2006/wordml" xmlns:wps="http://schemas.microsoft.com/office/word/2010/wordprocessingShape" mc:Ignorable="w14 w15 w16se w16cid wp14">
   <w:abstractNum w:abstractNumId="0" w15:restartNumberingAfterBreak="0">
+    <w:nsid w:val="15DC3DFF"/>
+    <w:multiLevelType w:val="multilevel"/>
+    <w:tmpl w:val="042A0021"/>
+    <w:lvl w:ilvl="0">
+      <w:start w:val="1"/>
+      <w:numFmt w:val="bullet"/>
+      <w:lvlText w:val=""/>
+      <w:lvlJc w:val="left"/>
+      <w:pPr>
+        <w:ind w:left="360" w:hanging="360"/>
+      </w:pPr>
+      <w:rPr>
+        <w:rFonts w:ascii="Wingdings" w:hAnsi="Wingdings" w:hint="default"/>
+      </w:rPr>
+    </w:lvl>
+    <w:lvl w:ilvl="1">
+      <w:start w:val="1"/>
+      <w:numFmt w:val="bullet"/>
+      <w:lvlText w:val=""/>
+      <w:lvlJc w:val="left"/>
+      <w:pPr>
+        <w:ind w:left="720" w:hanging="360"/>
+      </w:pPr>
+      <w:rPr>
+        <w:rFonts w:ascii="Wingdings" w:hAnsi="Wingdings" w:hint="default"/>
+      </w:rPr>
+    </w:lvl>
+    <w:lvl w:ilvl="2">
+      <w:start w:val="1"/>
+      <w:numFmt w:val="bullet"/>
+      <w:lvlText w:val=""/>
+      <w:lvlJc w:val="left"/>
+      <w:pPr>
+        <w:ind w:left="1080" w:hanging="360"/>
+      </w:pPr>
+      <w:rPr>
+        <w:rFonts w:ascii="Wingdings" w:hAnsi="Wingdings" w:hint="default"/>
+      </w:rPr>
+    </w:lvl>
+    <w:lvl w:ilvl="3">
+      <w:start w:val="1"/>
+      <w:numFmt w:val="bullet"/>
+      <w:lvlText w:val=""/>
+      <w:lvlJc w:val="left"/>
+      <w:pPr>
+        <w:ind w:left="1440" w:hanging="360"/>
+      </w:pPr>
+      <w:rPr>
+        <w:rFonts w:ascii="Symbol" w:hAnsi="Symbol" w:hint="default"/>
+      </w:rPr>
+    </w:lvl>
+    <w:lvl w:ilvl="4">
+      <w:start w:val="1"/>
+      <w:numFmt w:val="bullet"/>
+      <w:lvlText w:val=""/>
+      <w:lvlJc w:val="left"/>
+      <w:pPr>
+        <w:ind w:left="1800" w:hanging="360"/>
+      </w:pPr>
+      <w:rPr>
+        <w:rFonts w:ascii="Symbol" w:hAnsi="Symbol" w:hint="default"/>
+      </w:rPr>
+    </w:lvl>
+    <w:lvl w:ilvl="5">
+      <w:start w:val="1"/>
+      <w:numFmt w:val="bullet"/>
+      <w:lvlText w:val=""/>
+      <w:lvlJc w:val="left"/>
+      <w:pPr>
+        <w:ind w:left="2160" w:hanging="360"/>
+      </w:pPr>
+      <w:rPr>
+        <w:rFonts w:ascii="Wingdings" w:hAnsi="Wingdings" w:hint="default"/>
+      </w:rPr>
+    </w:lvl>
+    <w:lvl w:ilvl="6">
+      <w:start w:val="1"/>
+      <w:numFmt w:val="bullet"/>
+      <w:lvlText w:val=""/>
+      <w:lvlJc w:val="left"/>
+      <w:pPr>
+        <w:ind w:left="2520" w:hanging="360"/>
+      </w:pPr>
+      <w:rPr>
+        <w:rFonts w:ascii="Wingdings" w:hAnsi="Wingdings" w:hint="default"/>
+      </w:rPr>
+    </w:lvl>
+    <w:lvl w:ilvl="7">
+      <w:start w:val="1"/>
+      <w:numFmt w:val="bullet"/>
+      <w:lvlText w:val=""/>
+      <w:lvlJc w:val="left"/>
+      <w:pPr>
+        <w:ind w:left="2880" w:hanging="360"/>
+      </w:pPr>
+      <w:rPr>
+        <w:rFonts w:ascii="Symbol" w:hAnsi="Symbol" w:hint="default"/>
+      </w:rPr>
+    </w:lvl>
+    <w:lvl w:ilvl="8">
+      <w:start w:val="1"/>
+      <w:numFmt w:val="bullet"/>
+      <w:lvlText w:val=""/>
+      <w:lvlJc w:val="left"/>
+      <w:pPr>
+        <w:ind w:left="3240" w:hanging="360"/>
+      </w:pPr>
+      <w:rPr>
+        <w:rFonts w:ascii="Symbol" w:hAnsi="Symbol" w:hint="default"/>
+      </w:rPr>
+    </w:lvl>
+  </w:abstractNum>
+  <w:abstractNum w:abstractNumId="1" w15:restartNumberingAfterBreak="0">
     <w:nsid w:val="28D10CBA"/>
     <w:multiLevelType w:val="multilevel"/>
     <w:tmpl w:val="F5767A8A"/>
@@ -2087,7 +2666,7 @@
     </w:lvl>
   </w:abstractNum>
   <w:num w:numId="1">
-    <w:abstractNumId w:val="0"/>
+    <w:abstractNumId w:val="1"/>
     <w:lvlOverride w:ilvl="0">
       <w:lvl w:ilvl="0">
         <w:numFmt w:val="bullet"/>
@@ -2105,6 +2684,9 @@
         </w:rPr>
       </w:lvl>
     </w:lvlOverride>
+  </w:num>
+  <w:num w:numId="2">
+    <w:abstractNumId w:val="0"/>
   </w:num>
 </w:numbering>
 </file>
@@ -2652,6 +3234,27 @@
       <w:lang w:eastAsia="vi-VN"/>
     </w:rPr>
   </w:style>
+  <w:style w:type="character" w:styleId="VnbanChdanhsn">
+    <w:name w:val="Placeholder Text"/>
+    <w:basedOn w:val="Phngmcinhcuaoanvn"/>
+    <w:uiPriority w:val="99"/>
+    <w:semiHidden/>
+    <w:rsid w:val="006E229D"/>
+    <w:rPr>
+      <w:color w:val="808080"/>
+    </w:rPr>
+  </w:style>
+  <w:style w:type="paragraph" w:styleId="oancuaDanhsach">
+    <w:name w:val="List Paragraph"/>
+    <w:basedOn w:val="Binhthng"/>
+    <w:uiPriority w:val="34"/>
+    <w:qFormat/>
+    <w:rsid w:val="006E229D"/>
+    <w:pPr>
+      <w:ind w:left="720"/>
+      <w:contextualSpacing/>
+    </w:pPr>
+  </w:style>
 </w:styles>
 </file>
 
@@ -2955,7 +3558,7 @@
 </file>
 
 <file path=customXml/itemProps1.xml><?xml version="1.0" encoding="utf-8"?>
-<ds:datastoreItem xmlns:ds="http://schemas.openxmlformats.org/officeDocument/2006/customXml" ds:itemID="{3663EE10-8653-4BFA-BBC7-892263A54A86}">
+<ds:datastoreItem xmlns:ds="http://schemas.openxmlformats.org/officeDocument/2006/customXml" ds:itemID="{87DF1485-A501-471D-8D9F-6A36EF5A91B7}">
   <ds:schemaRefs>
     <ds:schemaRef ds:uri="http://schemas.openxmlformats.org/officeDocument/2006/bibliography"/>
   </ds:schemaRefs>

</xml_diff>